<commit_message>
Fixed my references, adjusted font type and size.
</commit_message>
<xml_diff>
--- a/BME515-InterimProgressReport-TrigeminalNerveStimulation.docx
+++ b/BME515-InterimProgressReport-TrigeminalNerveStimulation.docx
@@ -1,13 +1,13 @@
 
 <file path=word/document.xml><?xml version="1.0" encoding="utf-8"?>
-<w:document xmlns:wpc="http://schemas.microsoft.com/office/word/2010/wordprocessingCanvas" xmlns:mc="http://schemas.openxmlformats.org/markup-compatibility/2006" xmlns:o="urn:schemas-microsoft-com:office:office" xmlns:r="http://schemas.openxmlformats.org/officeDocument/2006/relationships" xmlns:m="http://schemas.openxmlformats.org/officeDocument/2006/math" xmlns:v="urn:schemas-microsoft-com:vml" xmlns:wp14="http://schemas.microsoft.com/office/word/2010/wordprocessingDrawing" xmlns:wp="http://schemas.openxmlformats.org/drawingml/2006/wordprocessingDrawing" xmlns:w10="urn:schemas-microsoft-com:office:word" xmlns:w="http://schemas.openxmlformats.org/wordprocessingml/2006/main" xmlns:w14="http://schemas.microsoft.com/office/word/2010/wordml" xmlns:wpg="http://schemas.microsoft.com/office/word/2010/wordprocessingGroup" xmlns:wpi="http://schemas.microsoft.com/office/word/2010/wordprocessingInk" xmlns:wne="http://schemas.microsoft.com/office/word/2006/wordml" xmlns:wps="http://schemas.microsoft.com/office/word/2010/wordprocessingShape" mc:Ignorable="w14 wp14">
+<w:document xmlns:wpc="http://schemas.microsoft.com/office/word/2010/wordprocessingCanvas" xmlns:mo="http://schemas.microsoft.com/office/mac/office/2008/main" xmlns:mc="http://schemas.openxmlformats.org/markup-compatibility/2006" xmlns:mv="urn:schemas-microsoft-com:mac:vml" xmlns:o="urn:schemas-microsoft-com:office:office" xmlns:r="http://schemas.openxmlformats.org/officeDocument/2006/relationships" xmlns:m="http://schemas.openxmlformats.org/officeDocument/2006/math" xmlns:v="urn:schemas-microsoft-com:vml" xmlns:wp14="http://schemas.microsoft.com/office/word/2010/wordprocessingDrawing" xmlns:wp="http://schemas.openxmlformats.org/drawingml/2006/wordprocessingDrawing" xmlns:w10="urn:schemas-microsoft-com:office:word" xmlns:w="http://schemas.openxmlformats.org/wordprocessingml/2006/main" xmlns:w14="http://schemas.microsoft.com/office/word/2010/wordml" xmlns:wpg="http://schemas.microsoft.com/office/word/2010/wordprocessingGroup" xmlns:wpi="http://schemas.microsoft.com/office/word/2010/wordprocessingInk" xmlns:wne="http://schemas.microsoft.com/office/word/2006/wordml" xmlns:wps="http://schemas.microsoft.com/office/word/2010/wordprocessingShape" mc:Ignorable="w14 wp14">
   <w:background w:color="FFFFFF"/>
   <w:body>
     <w:p>
       <w:pPr>
         <w:spacing w:line="480" w:lineRule="auto"/>
         <w:rPr>
-          <w:rFonts w:asciiTheme="minorHAnsi" w:hAnsiTheme="minorHAnsi"/>
+          <w:rFonts w:ascii="Times New Roman" w:hAnsi="Times New Roman" w:cs="Times New Roman"/>
           <w:sz w:val="24"/>
           <w:szCs w:val="24"/>
           <w:u w:val="single"/>
@@ -15,7 +15,7 @@
       </w:pPr>
       <w:r>
         <w:rPr>
-          <w:rFonts w:asciiTheme="minorHAnsi" w:hAnsiTheme="minorHAnsi"/>
+          <w:rFonts w:ascii="Times New Roman" w:hAnsi="Times New Roman" w:cs="Times New Roman"/>
           <w:sz w:val="24"/>
           <w:szCs w:val="24"/>
           <w:u w:val="single"/>
@@ -28,14 +28,14 @@
         <w:spacing w:line="480" w:lineRule="auto"/>
         <w:ind w:firstLine="720"/>
         <w:rPr>
-          <w:rFonts w:asciiTheme="minorHAnsi" w:hAnsiTheme="minorHAnsi"/>
-          <w:sz w:val="24"/>
-          <w:szCs w:val="24"/>
-        </w:rPr>
-      </w:pPr>
-      <w:r>
-        <w:rPr>
-          <w:rFonts w:asciiTheme="minorHAnsi" w:hAnsiTheme="minorHAnsi"/>
+          <w:rFonts w:ascii="Times New Roman" w:hAnsi="Times New Roman" w:cs="Times New Roman"/>
+          <w:sz w:val="24"/>
+          <w:szCs w:val="24"/>
+        </w:rPr>
+      </w:pPr>
+      <w:r>
+        <w:rPr>
+          <w:rFonts w:ascii="Times New Roman" w:hAnsi="Times New Roman" w:cs="Times New Roman"/>
           <w:sz w:val="24"/>
           <w:szCs w:val="24"/>
         </w:rPr>
@@ -44,7 +44,7 @@
       <w:proofErr w:type="spellStart"/>
       <w:r>
         <w:rPr>
-          <w:rFonts w:asciiTheme="minorHAnsi" w:hAnsiTheme="minorHAnsi"/>
+          <w:rFonts w:ascii="Times New Roman" w:hAnsi="Times New Roman" w:cs="Times New Roman"/>
           <w:sz w:val="24"/>
           <w:szCs w:val="24"/>
         </w:rPr>
@@ -52,7 +52,7 @@
       </w:r>
       <w:r>
         <w:rPr>
-          <w:rFonts w:asciiTheme="minorHAnsi" w:hAnsiTheme="minorHAnsi"/>
+          <w:rFonts w:ascii="Times New Roman" w:hAnsi="Times New Roman" w:cs="Times New Roman"/>
           <w:sz w:val="24"/>
           <w:szCs w:val="24"/>
         </w:rPr>
@@ -61,7 +61,7 @@
       <w:proofErr w:type="spellEnd"/>
       <w:r>
         <w:rPr>
-          <w:rFonts w:asciiTheme="minorHAnsi" w:hAnsiTheme="minorHAnsi"/>
+          <w:rFonts w:ascii="Times New Roman" w:hAnsi="Times New Roman" w:cs="Times New Roman"/>
           <w:sz w:val="24"/>
           <w:szCs w:val="24"/>
         </w:rPr>
@@ -70,7 +70,7 @@
       <w:proofErr w:type="spellStart"/>
       <w:r>
         <w:rPr>
-          <w:rFonts w:asciiTheme="minorHAnsi" w:hAnsiTheme="minorHAnsi"/>
+          <w:rFonts w:ascii="Times New Roman" w:hAnsi="Times New Roman" w:cs="Times New Roman"/>
           <w:sz w:val="24"/>
           <w:szCs w:val="24"/>
         </w:rPr>
@@ -79,7 +79,7 @@
       <w:proofErr w:type="spellEnd"/>
       <w:r>
         <w:rPr>
-          <w:rFonts w:asciiTheme="minorHAnsi" w:hAnsiTheme="minorHAnsi"/>
+          <w:rFonts w:ascii="Times New Roman" w:hAnsi="Times New Roman" w:cs="Times New Roman"/>
           <w:sz w:val="24"/>
           <w:szCs w:val="24"/>
         </w:rPr>
@@ -87,7 +87,7 @@
       </w:r>
       <w:r>
         <w:rPr>
-          <w:rFonts w:asciiTheme="minorHAnsi" w:hAnsiTheme="minorHAnsi"/>
+          <w:rFonts w:ascii="Times New Roman" w:hAnsi="Times New Roman" w:cs="Times New Roman"/>
           <w:sz w:val="24"/>
           <w:szCs w:val="24"/>
         </w:rPr>
@@ -95,7 +95,7 @@
       </w:r>
       <w:r>
         <w:rPr>
-          <w:rFonts w:asciiTheme="minorHAnsi" w:hAnsiTheme="minorHAnsi"/>
+          <w:rFonts w:ascii="Times New Roman" w:hAnsi="Times New Roman" w:cs="Times New Roman"/>
           <w:sz w:val="24"/>
           <w:szCs w:val="24"/>
         </w:rPr>
@@ -103,7 +103,7 @@
       </w:r>
       <w:r>
         <w:rPr>
-          <w:rFonts w:asciiTheme="minorHAnsi" w:hAnsiTheme="minorHAnsi"/>
+          <w:rFonts w:ascii="Times New Roman" w:hAnsi="Times New Roman" w:cs="Times New Roman"/>
           <w:sz w:val="24"/>
           <w:szCs w:val="24"/>
         </w:rPr>
@@ -111,7 +111,7 @@
       </w:r>
       <w:r>
         <w:rPr>
-          <w:rFonts w:asciiTheme="minorHAnsi" w:hAnsiTheme="minorHAnsi"/>
+          <w:rFonts w:ascii="Times New Roman" w:hAnsi="Times New Roman" w:cs="Times New Roman"/>
           <w:sz w:val="24"/>
           <w:szCs w:val="24"/>
         </w:rPr>
@@ -120,7 +120,7 @@
       <w:proofErr w:type="spellStart"/>
       <w:r>
         <w:rPr>
-          <w:rFonts w:asciiTheme="minorHAnsi" w:hAnsiTheme="minorHAnsi"/>
+          <w:rFonts w:ascii="Times New Roman" w:hAnsi="Times New Roman" w:cs="Times New Roman"/>
           <w:sz w:val="24"/>
           <w:szCs w:val="24"/>
         </w:rPr>
@@ -129,7 +129,7 @@
       <w:proofErr w:type="spellEnd"/>
       <w:r>
         <w:rPr>
-          <w:rFonts w:asciiTheme="minorHAnsi" w:hAnsiTheme="minorHAnsi"/>
+          <w:rFonts w:ascii="Times New Roman" w:hAnsi="Times New Roman" w:cs="Times New Roman"/>
           <w:sz w:val="24"/>
           <w:szCs w:val="24"/>
         </w:rPr>
@@ -138,7 +138,7 @@
       <w:proofErr w:type="spellStart"/>
       <w:r>
         <w:rPr>
-          <w:rFonts w:asciiTheme="minorHAnsi" w:hAnsiTheme="minorHAnsi"/>
+          <w:rFonts w:ascii="Times New Roman" w:hAnsi="Times New Roman" w:cs="Times New Roman"/>
           <w:sz w:val="24"/>
           <w:szCs w:val="24"/>
         </w:rPr>
@@ -147,7 +147,7 @@
       <w:proofErr w:type="spellEnd"/>
       <w:r>
         <w:rPr>
-          <w:rFonts w:asciiTheme="minorHAnsi" w:hAnsiTheme="minorHAnsi"/>
+          <w:rFonts w:ascii="Times New Roman" w:hAnsi="Times New Roman" w:cs="Times New Roman"/>
           <w:sz w:val="24"/>
           <w:szCs w:val="24"/>
         </w:rPr>
@@ -155,7 +155,7 @@
       </w:r>
       <w:r>
         <w:rPr>
-          <w:rFonts w:asciiTheme="minorHAnsi" w:hAnsiTheme="minorHAnsi"/>
+          <w:rFonts w:ascii="Times New Roman" w:hAnsi="Times New Roman" w:cs="Times New Roman"/>
           <w:sz w:val="24"/>
           <w:szCs w:val="24"/>
         </w:rPr>
@@ -163,16 +163,25 @@
       </w:r>
       <w:r>
         <w:rPr>
-          <w:rFonts w:asciiTheme="minorHAnsi" w:hAnsiTheme="minorHAnsi"/>
+          <w:rFonts w:ascii="Times New Roman" w:hAnsi="Times New Roman" w:cs="Times New Roman"/>
           <w:sz w:val="24"/>
           <w:szCs w:val="24"/>
           <w:vertAlign w:val="superscript"/>
         </w:rPr>
-        <w:t>[5]</w:t>
-      </w:r>
-      <w:r>
-        <w:rPr>
-          <w:rFonts w:asciiTheme="minorHAnsi" w:hAnsiTheme="minorHAnsi"/>
+        <w:t>[4</w:t>
+      </w:r>
+      <w:r>
+        <w:rPr>
+          <w:rFonts w:ascii="Times New Roman" w:hAnsi="Times New Roman" w:cs="Times New Roman"/>
+          <w:sz w:val="24"/>
+          <w:szCs w:val="24"/>
+          <w:vertAlign w:val="superscript"/>
+        </w:rPr>
+        <w:t>]</w:t>
+      </w:r>
+      <w:r>
+        <w:rPr>
+          <w:rFonts w:ascii="Times New Roman" w:hAnsi="Times New Roman" w:cs="Times New Roman"/>
           <w:sz w:val="24"/>
           <w:szCs w:val="24"/>
         </w:rPr>
@@ -184,14 +193,14 @@
         <w:spacing w:line="480" w:lineRule="auto"/>
         <w:ind w:firstLine="720"/>
         <w:rPr>
-          <w:rFonts w:asciiTheme="minorHAnsi" w:hAnsiTheme="minorHAnsi"/>
-          <w:sz w:val="24"/>
-          <w:szCs w:val="24"/>
-        </w:rPr>
-      </w:pPr>
-      <w:r>
-        <w:rPr>
-          <w:rFonts w:asciiTheme="minorHAnsi" w:hAnsiTheme="minorHAnsi"/>
+          <w:rFonts w:ascii="Times New Roman" w:hAnsi="Times New Roman" w:cs="Times New Roman"/>
+          <w:sz w:val="24"/>
+          <w:szCs w:val="24"/>
+        </w:rPr>
+      </w:pPr>
+      <w:r>
+        <w:rPr>
+          <w:rFonts w:ascii="Times New Roman" w:hAnsi="Times New Roman" w:cs="Times New Roman"/>
           <w:sz w:val="24"/>
           <w:szCs w:val="24"/>
         </w:rPr>
@@ -199,7 +208,7 @@
       </w:r>
       <w:r>
         <w:rPr>
-          <w:rFonts w:asciiTheme="minorHAnsi" w:hAnsiTheme="minorHAnsi"/>
+          <w:rFonts w:ascii="Times New Roman" w:hAnsi="Times New Roman" w:cs="Times New Roman"/>
           <w:i/>
           <w:sz w:val="24"/>
           <w:szCs w:val="24"/>
@@ -208,7 +217,7 @@
       </w:r>
       <w:r>
         <w:rPr>
-          <w:rFonts w:asciiTheme="minorHAnsi" w:hAnsiTheme="minorHAnsi"/>
+          <w:rFonts w:ascii="Times New Roman" w:hAnsi="Times New Roman" w:cs="Times New Roman"/>
           <w:sz w:val="24"/>
           <w:szCs w:val="24"/>
         </w:rPr>
@@ -216,11 +225,28 @@
       </w:r>
       <w:r>
         <w:rPr>
-          <w:rFonts w:asciiTheme="minorHAnsi" w:hAnsiTheme="minorHAnsi"/>
-          <w:sz w:val="24"/>
-          <w:szCs w:val="24"/>
-        </w:rPr>
-        <w:t xml:space="preserve">. </w:t>
+          <w:rFonts w:ascii="Times New Roman" w:hAnsi="Times New Roman" w:cs="Times New Roman"/>
+          <w:sz w:val="24"/>
+          <w:szCs w:val="24"/>
+        </w:rPr>
+        <w:t xml:space="preserve"> at a distance of 1.03mm</w:t>
+      </w:r>
+      <w:r>
+        <w:rPr>
+          <w:rFonts w:ascii="Times New Roman" w:hAnsi="Times New Roman" w:cs="Times New Roman"/>
+          <w:sz w:val="24"/>
+          <w:szCs w:val="24"/>
+          <w:vertAlign w:val="superscript"/>
+        </w:rPr>
+        <w:t>[3]</w:t>
+      </w:r>
+      <w:r>
+        <w:rPr>
+          <w:rFonts w:ascii="Times New Roman" w:hAnsi="Times New Roman" w:cs="Times New Roman"/>
+          <w:sz w:val="24"/>
+          <w:szCs w:val="24"/>
+        </w:rPr>
+        <w:t>.</w:t>
       </w:r>
     </w:p>
     <w:p>
@@ -228,17 +254,20 @@
         <w:spacing w:line="480" w:lineRule="auto"/>
         <w:jc w:val="center"/>
         <w:rPr>
-          <w:rFonts w:asciiTheme="minorHAnsi" w:hAnsiTheme="minorHAnsi"/>
-          <w:sz w:val="24"/>
-          <w:szCs w:val="24"/>
-        </w:rPr>
-      </w:pPr>
-      <w:r>
-        <w:rPr>
+          <w:rFonts w:ascii="Times New Roman" w:hAnsi="Times New Roman" w:cs="Times New Roman"/>
+          <w:sz w:val="24"/>
+          <w:szCs w:val="24"/>
+        </w:rPr>
+      </w:pPr>
+      <w:r>
+        <w:rPr>
+          <w:rFonts w:ascii="Times New Roman" w:hAnsi="Times New Roman" w:cs="Times New Roman"/>
           <w:noProof/>
+          <w:sz w:val="24"/>
+          <w:szCs w:val="24"/>
         </w:rPr>
         <w:drawing>
-          <wp:inline distT="0" distB="0" distL="0" distR="0" wp14:anchorId="4720D71B" wp14:editId="51E8FED9">
+          <wp:inline distT="0" distB="0" distL="0" distR="0" wp14:anchorId="01D287F3" wp14:editId="04B621A4">
             <wp:extent cx="3457575" cy="1236783"/>
             <wp:effectExtent l="0" t="0" r="0" b="1905"/>
             <wp:docPr id="1" name="Picture 1"/>
@@ -273,36 +302,27 @@
           </wp:inline>
         </w:drawing>
       </w:r>
+      <w:bookmarkStart w:id="0" w:name="_GoBack"/>
+      <w:bookmarkEnd w:id="0"/>
     </w:p>
     <w:p>
       <w:pPr>
         <w:spacing w:line="480" w:lineRule="auto"/>
         <w:jc w:val="center"/>
         <w:rPr>
-          <w:rFonts w:asciiTheme="minorHAnsi" w:hAnsiTheme="minorHAnsi"/>
-          <w:sz w:val="24"/>
-          <w:szCs w:val="24"/>
-        </w:rPr>
-      </w:pPr>
-      <w:proofErr w:type="gramStart"/>
-      <w:r>
-        <w:rPr>
-          <w:rFonts w:asciiTheme="minorHAnsi" w:hAnsiTheme="minorHAnsi"/>
+          <w:rFonts w:ascii="Times New Roman" w:hAnsi="Times New Roman" w:cs="Times New Roman"/>
+          <w:sz w:val="24"/>
+          <w:szCs w:val="24"/>
+        </w:rPr>
+      </w:pPr>
+      <w:r>
+        <w:rPr>
+          <w:rFonts w:ascii="Times New Roman" w:hAnsi="Times New Roman" w:cs="Times New Roman"/>
           <w:i/>
           <w:sz w:val="24"/>
           <w:szCs w:val="24"/>
         </w:rPr>
-        <w:t>Figure 1.</w:t>
-      </w:r>
-      <w:proofErr w:type="gramEnd"/>
-      <w:r>
-        <w:rPr>
-          <w:rFonts w:asciiTheme="minorHAnsi" w:hAnsiTheme="minorHAnsi"/>
-          <w:i/>
-          <w:sz w:val="24"/>
-          <w:szCs w:val="24"/>
-        </w:rPr>
-        <w:t xml:space="preserve"> Simplified Model of TNS Surface Stimulation</w:t>
+        <w:t>Figure 1. Simplified Model of TNS Surface Stimulation</w:t>
       </w:r>
     </w:p>
     <w:p>
@@ -310,30 +330,22 @@
         <w:spacing w:line="480" w:lineRule="auto"/>
         <w:ind w:firstLine="720"/>
         <w:rPr>
-          <w:rFonts w:asciiTheme="minorHAnsi" w:hAnsiTheme="minorHAnsi"/>
-          <w:sz w:val="24"/>
-          <w:szCs w:val="24"/>
-        </w:rPr>
-      </w:pPr>
-      <w:r>
-        <w:rPr>
-          <w:rFonts w:asciiTheme="minorHAnsi" w:hAnsiTheme="minorHAnsi"/>
-          <w:sz w:val="24"/>
-          <w:szCs w:val="24"/>
-        </w:rPr>
-        <w:t>Th</w:t>
-      </w:r>
-      <w:r>
-        <w:rPr>
-          <w:rFonts w:asciiTheme="minorHAnsi" w:hAnsiTheme="minorHAnsi"/>
-          <w:sz w:val="24"/>
-          <w:szCs w:val="24"/>
-        </w:rPr>
-        <w:t>e parameters used in the system were</w:t>
-      </w:r>
-      <w:r>
-        <w:rPr>
-          <w:rFonts w:asciiTheme="minorHAnsi" w:hAnsiTheme="minorHAnsi"/>
+          <w:rFonts w:ascii="Times New Roman" w:hAnsi="Times New Roman" w:cs="Times New Roman"/>
+          <w:sz w:val="24"/>
+          <w:szCs w:val="24"/>
+        </w:rPr>
+      </w:pPr>
+      <w:r>
+        <w:rPr>
+          <w:rFonts w:ascii="Times New Roman" w:hAnsi="Times New Roman" w:cs="Times New Roman"/>
+          <w:sz w:val="24"/>
+          <w:szCs w:val="24"/>
+        </w:rPr>
+        <w:t>The parameters used in the system were</w:t>
+      </w:r>
+      <w:r>
+        <w:rPr>
+          <w:rFonts w:ascii="Times New Roman" w:hAnsi="Times New Roman" w:cs="Times New Roman"/>
           <w:sz w:val="24"/>
           <w:szCs w:val="24"/>
         </w:rPr>
@@ -341,11 +353,28 @@
       </w:r>
       <w:r>
         <w:rPr>
-          <w:rFonts w:asciiTheme="minorHAnsi" w:hAnsiTheme="minorHAnsi"/>
-          <w:sz w:val="24"/>
-          <w:szCs w:val="24"/>
-        </w:rPr>
-        <w:t xml:space="preserve"> found from literature and are as follows:</w:t>
+          <w:rFonts w:ascii="Times New Roman" w:hAnsi="Times New Roman" w:cs="Times New Roman"/>
+          <w:sz w:val="24"/>
+          <w:szCs w:val="24"/>
+        </w:rPr>
+        <w:t xml:space="preserve"> found from literature</w:t>
+      </w:r>
+      <w:r>
+        <w:rPr>
+          <w:rFonts w:ascii="Times New Roman" w:hAnsi="Times New Roman" w:cs="Times New Roman"/>
+          <w:sz w:val="24"/>
+          <w:szCs w:val="24"/>
+          <w:vertAlign w:val="superscript"/>
+        </w:rPr>
+        <w:t xml:space="preserve"> </w:t>
+      </w:r>
+      <w:r>
+        <w:rPr>
+          <w:rFonts w:ascii="Times New Roman" w:hAnsi="Times New Roman" w:cs="Times New Roman"/>
+          <w:sz w:val="24"/>
+          <w:szCs w:val="24"/>
+        </w:rPr>
+        <w:t>and are as follows:</w:t>
       </w:r>
     </w:p>
     <w:tbl>
@@ -355,28 +384,28 @@
         <w:tblLook w:val="04A0" w:firstRow="1" w:lastRow="0" w:firstColumn="1" w:lastColumn="0" w:noHBand="0" w:noVBand="1"/>
       </w:tblPr>
       <w:tblGrid>
-        <w:gridCol w:w="4788"/>
-        <w:gridCol w:w="4788"/>
+        <w:gridCol w:w="4738"/>
+        <w:gridCol w:w="4738"/>
       </w:tblGrid>
       <w:tr>
         <w:trPr>
-          <w:trHeight w:val="440"/>
+          <w:trHeight w:val="222"/>
         </w:trPr>
         <w:tc>
           <w:tcPr>
-            <w:tcW w:w="4788" w:type="dxa"/>
+            <w:tcW w:w="4738" w:type="dxa"/>
           </w:tcPr>
           <w:p>
             <w:pPr>
               <w:rPr>
-                <w:rFonts w:asciiTheme="minorHAnsi" w:hAnsiTheme="minorHAnsi"/>
+                <w:rFonts w:ascii="Times New Roman" w:hAnsi="Times New Roman" w:cs="Times New Roman"/>
                 <w:sz w:val="24"/>
                 <w:szCs w:val="24"/>
               </w:rPr>
             </w:pPr>
             <w:r>
               <w:rPr>
-                <w:rFonts w:asciiTheme="minorHAnsi" w:hAnsiTheme="minorHAnsi"/>
+                <w:rFonts w:ascii="Times New Roman" w:hAnsi="Times New Roman" w:cs="Times New Roman"/>
                 <w:sz w:val="24"/>
                 <w:szCs w:val="24"/>
               </w:rPr>
@@ -386,19 +415,19 @@
         </w:tc>
         <w:tc>
           <w:tcPr>
-            <w:tcW w:w="4788" w:type="dxa"/>
+            <w:tcW w:w="4738" w:type="dxa"/>
           </w:tcPr>
           <w:p>
             <w:pPr>
               <w:rPr>
-                <w:rFonts w:ascii="Calibri" w:hAnsi="Calibri"/>
+                <w:rFonts w:ascii="Times New Roman" w:hAnsi="Times New Roman" w:cs="Times New Roman"/>
                 <w:sz w:val="24"/>
                 <w:szCs w:val="24"/>
               </w:rPr>
             </w:pPr>
             <w:r>
               <w:rPr>
-                <w:rFonts w:ascii="Calibri" w:hAnsi="Calibri"/>
+                <w:rFonts w:ascii="Times New Roman" w:hAnsi="Times New Roman" w:cs="Times New Roman"/>
                 <w:sz w:val="24"/>
                 <w:szCs w:val="24"/>
               </w:rPr>
@@ -408,47 +437,74 @@
         </w:tc>
       </w:tr>
       <w:tr>
+        <w:trPr>
+          <w:trHeight w:val="293"/>
+        </w:trPr>
         <w:tc>
           <w:tcPr>
-            <w:tcW w:w="4788" w:type="dxa"/>
+            <w:tcW w:w="4738" w:type="dxa"/>
           </w:tcPr>
           <w:p>
             <w:pPr>
+              <w:jc w:val="center"/>
               <w:rPr>
-                <w:rFonts w:asciiTheme="minorHAnsi" w:hAnsiTheme="minorHAnsi"/>
+                <w:rFonts w:ascii="Times New Roman" w:hAnsi="Times New Roman" w:cs="Times New Roman"/>
                 <w:sz w:val="24"/>
                 <w:szCs w:val="24"/>
               </w:rPr>
             </w:pPr>
+            <w:proofErr w:type="gramStart"/>
             <w:r>
               <w:rPr>
-                <w:rFonts w:asciiTheme="minorHAnsi" w:hAnsiTheme="minorHAnsi"/>
+                <w:rFonts w:ascii="Times New Roman" w:hAnsi="Times New Roman" w:cs="Times New Roman"/>
                 <w:sz w:val="24"/>
                 <w:szCs w:val="24"/>
               </w:rPr>
               <w:t>Conductivity</w:t>
             </w:r>
+            <w:r>
+              <w:rPr>
+                <w:rFonts w:ascii="Times New Roman" w:hAnsi="Times New Roman" w:cs="Times New Roman"/>
+                <w:sz w:val="24"/>
+                <w:szCs w:val="24"/>
+                <w:vertAlign w:val="superscript"/>
+              </w:rPr>
+              <w:t>[</w:t>
+            </w:r>
+            <w:proofErr w:type="gramEnd"/>
+            <w:r>
+              <w:rPr>
+                <w:rFonts w:ascii="Times New Roman" w:hAnsi="Times New Roman" w:cs="Times New Roman"/>
+                <w:sz w:val="24"/>
+                <w:szCs w:val="24"/>
+                <w:vertAlign w:val="superscript"/>
+              </w:rPr>
+              <w:t>1]</w:t>
+            </w:r>
           </w:p>
         </w:tc>
         <w:tc>
           <w:tcPr>
-            <w:tcW w:w="4788" w:type="dxa"/>
+            <w:tcW w:w="4738" w:type="dxa"/>
           </w:tcPr>
           <w:p>
             <w:pPr>
               <w:rPr>
-                <w:rFonts w:asciiTheme="minorHAnsi" w:hAnsiTheme="minorHAnsi"/>
+                <w:rFonts w:ascii="Times New Roman" w:hAnsi="Times New Roman" w:cs="Times New Roman"/>
                 <w:sz w:val="24"/>
                 <w:szCs w:val="24"/>
               </w:rPr>
             </w:pPr>
             <m:oMathPara>
+              <m:oMathParaPr>
+                <m:jc m:val="center"/>
+              </m:oMathParaPr>
               <m:oMath>
                 <m:sSub>
                   <m:sSubPr>
                     <m:ctrlPr>
                       <w:rPr>
-                        <w:rFonts w:ascii="Cambria Math" w:hAnsi="Cambria Math"/>
+                        <w:rFonts w:ascii="Cambria Math" w:hAnsi="Cambria Math" w:cs="Times New Roman"/>
                         <w:sz w:val="24"/>
                         <w:szCs w:val="24"/>
                       </w:rPr>
@@ -457,7 +513,7 @@
                   <m:e>
                     <m:r>
                       <w:rPr>
-                        <w:rFonts w:ascii="Cambria Math" w:hAnsi="Cambria Math"/>
+                        <w:rFonts w:ascii="Cambria Math" w:hAnsi="Cambria Math" w:cs="Times New Roman"/>
                         <w:sz w:val="24"/>
                         <w:szCs w:val="24"/>
                       </w:rPr>
@@ -467,7 +523,7 @@
                   <m:sub>
                     <m:r>
                       <w:rPr>
-                        <w:rFonts w:ascii="Cambria Math" w:hAnsi="Cambria Math"/>
+                        <w:rFonts w:ascii="Cambria Math" w:hAnsi="Cambria Math" w:cs="Times New Roman"/>
                         <w:sz w:val="24"/>
                         <w:szCs w:val="24"/>
                       </w:rPr>
@@ -477,7 +533,7 @@
                 </m:sSub>
                 <m:r>
                   <w:rPr>
-                    <w:rFonts w:ascii="Cambria Math" w:hAnsi="Cambria Math"/>
+                    <w:rFonts w:ascii="Cambria Math" w:hAnsi="Cambria Math" w:cs="Times New Roman"/>
                     <w:sz w:val="24"/>
                     <w:szCs w:val="24"/>
                   </w:rPr>
@@ -487,7 +543,7 @@
                   <m:sSupPr>
                     <m:ctrlPr>
                       <w:rPr>
-                        <w:rFonts w:ascii="Cambria Math" w:hAnsi="Cambria Math"/>
+                        <w:rFonts w:ascii="Cambria Math" w:hAnsi="Cambria Math" w:cs="Times New Roman"/>
                         <w:sz w:val="24"/>
                         <w:szCs w:val="24"/>
                       </w:rPr>
@@ -496,7 +552,7 @@
                   <m:e>
                     <m:r>
                       <w:rPr>
-                        <w:rFonts w:ascii="Cambria Math" w:hAnsi="Cambria Math"/>
+                        <w:rFonts w:ascii="Cambria Math" w:hAnsi="Cambria Math" w:cs="Times New Roman"/>
                         <w:sz w:val="24"/>
                         <w:szCs w:val="24"/>
                       </w:rPr>
@@ -506,7 +562,7 @@
                   <m:sup>
                     <m:r>
                       <w:rPr>
-                        <w:rFonts w:ascii="Cambria Math" w:hAnsi="Cambria Math"/>
+                        <w:rFonts w:ascii="Cambria Math" w:hAnsi="Cambria Math" w:cs="Times New Roman"/>
                         <w:sz w:val="24"/>
                         <w:szCs w:val="24"/>
                       </w:rPr>
@@ -516,11 +572,19 @@
                 </m:sSup>
                 <m:r>
                   <w:rPr>
-                    <w:rFonts w:ascii="Cambria Math" w:hAnsi="Cambria Math"/>
+                    <w:rFonts w:ascii="Cambria Math" w:hAnsi="Cambria Math" w:cs="Times New Roman"/>
                     <w:sz w:val="24"/>
                     <w:szCs w:val="24"/>
                   </w:rPr>
-                  <m:t xml:space="preserve">≈0 </m:t>
+                  <m:t>≈0</m:t>
+                </m:r>
+                <m:r>
+                  <w:rPr>
+                    <w:rFonts w:ascii="Cambria Math" w:hAnsi="Cambria Math" w:cs="Times New Roman"/>
+                    <w:sz w:val="24"/>
+                    <w:szCs w:val="24"/>
+                  </w:rPr>
+                  <m:t xml:space="preserve"> </m:t>
                 </m:r>
               </m:oMath>
             </m:oMathPara>
@@ -528,18 +592,21 @@
           <w:p>
             <w:pPr>
               <w:rPr>
-                <w:rFonts w:asciiTheme="minorHAnsi" w:hAnsiTheme="minorHAnsi"/>
+                <w:rFonts w:ascii="Times New Roman" w:hAnsi="Times New Roman" w:cs="Times New Roman"/>
                 <w:sz w:val="24"/>
                 <w:szCs w:val="24"/>
               </w:rPr>
             </w:pPr>
             <m:oMathPara>
+              <m:oMathParaPr>
+                <m:jc m:val="center"/>
+              </m:oMathParaPr>
               <m:oMath>
                 <m:sSub>
                   <m:sSubPr>
                     <m:ctrlPr>
                       <w:rPr>
-                        <w:rFonts w:ascii="Cambria Math" w:hAnsi="Cambria Math"/>
+                        <w:rFonts w:ascii="Cambria Math" w:hAnsi="Cambria Math" w:cs="Times New Roman"/>
                         <w:sz w:val="24"/>
                         <w:szCs w:val="24"/>
                       </w:rPr>
@@ -548,7 +615,7 @@
                   <m:e>
                     <m:r>
                       <w:rPr>
-                        <w:rFonts w:ascii="Cambria Math" w:hAnsi="Cambria Math"/>
+                        <w:rFonts w:ascii="Cambria Math" w:hAnsi="Cambria Math" w:cs="Times New Roman"/>
                         <w:sz w:val="24"/>
                         <w:szCs w:val="24"/>
                       </w:rPr>
@@ -558,7 +625,7 @@
                   <m:sub>
                     <m:r>
                       <w:rPr>
-                        <w:rFonts w:ascii="Cambria Math" w:hAnsi="Cambria Math"/>
+                        <w:rFonts w:ascii="Cambria Math" w:hAnsi="Cambria Math" w:cs="Times New Roman"/>
                         <w:sz w:val="24"/>
                         <w:szCs w:val="24"/>
                       </w:rPr>
@@ -568,19 +635,19 @@
                 </m:sSub>
                 <m:r>
                   <w:rPr>
-                    <w:rFonts w:ascii="Cambria Math" w:hAnsi="Cambria Math"/>
+                    <w:rFonts w:ascii="Cambria Math" w:hAnsi="Cambria Math" w:cs="Times New Roman"/>
                     <w:sz w:val="24"/>
                     <w:szCs w:val="24"/>
                   </w:rPr>
-                  <m:t>≈</m:t>
+                  <m:t>≈ 909.09 Ω*c</m:t>
                 </m:r>
                 <m:r>
                   <w:rPr>
-                    <w:rFonts w:ascii="Cambria Math" w:hAnsi="Cambria Math"/>
+                    <w:rFonts w:ascii="Cambria Math" w:hAnsi="Cambria Math" w:cs="Times New Roman"/>
                     <w:sz w:val="24"/>
                     <w:szCs w:val="24"/>
                   </w:rPr>
-                  <m:t xml:space="preserve"> 909.09 Ω*cm</m:t>
+                  <m:t>m</m:t>
                 </m:r>
               </m:oMath>
             </m:oMathPara>
@@ -588,44 +655,76 @@
         </w:tc>
       </w:tr>
       <w:tr>
+        <w:trPr>
+          <w:trHeight w:val="90"/>
+        </w:trPr>
         <w:tc>
           <w:tcPr>
-            <w:tcW w:w="4788" w:type="dxa"/>
+            <w:tcW w:w="4738" w:type="dxa"/>
           </w:tcPr>
           <w:p>
             <w:pPr>
+              <w:jc w:val="center"/>
               <w:rPr>
-                <w:rFonts w:asciiTheme="minorHAnsi" w:hAnsiTheme="minorHAnsi"/>
+                <w:rFonts w:ascii="Times New Roman" w:hAnsi="Times New Roman" w:cs="Times New Roman"/>
                 <w:sz w:val="24"/>
                 <w:szCs w:val="24"/>
               </w:rPr>
             </w:pPr>
             <w:r>
               <w:rPr>
-                <w:rFonts w:asciiTheme="minorHAnsi" w:hAnsiTheme="minorHAnsi"/>
+                <w:rFonts w:ascii="Times New Roman" w:hAnsi="Times New Roman" w:cs="Times New Roman"/>
                 <w:sz w:val="24"/>
                 <w:szCs w:val="24"/>
               </w:rPr>
-              <w:t>Fiber Diameters</w:t>
+              <w:t xml:space="preserve">Fiber </w:t>
+            </w:r>
+            <w:proofErr w:type="gramStart"/>
+            <w:r>
+              <w:rPr>
+                <w:rFonts w:ascii="Times New Roman" w:hAnsi="Times New Roman" w:cs="Times New Roman"/>
+                <w:sz w:val="24"/>
+                <w:szCs w:val="24"/>
+              </w:rPr>
+              <w:t>Diameters</w:t>
+            </w:r>
+            <w:r>
+              <w:rPr>
+                <w:rFonts w:ascii="Times New Roman" w:hAnsi="Times New Roman" w:cs="Times New Roman"/>
+                <w:sz w:val="24"/>
+                <w:szCs w:val="24"/>
+                <w:vertAlign w:val="superscript"/>
+              </w:rPr>
+              <w:t>[</w:t>
+            </w:r>
+            <w:proofErr w:type="gramEnd"/>
+            <w:r>
+              <w:rPr>
+                <w:rFonts w:ascii="Times New Roman" w:hAnsi="Times New Roman" w:cs="Times New Roman"/>
+                <w:sz w:val="24"/>
+                <w:szCs w:val="24"/>
+                <w:vertAlign w:val="superscript"/>
+              </w:rPr>
+              <w:t>2]</w:t>
             </w:r>
           </w:p>
         </w:tc>
         <w:tc>
           <w:tcPr>
-            <w:tcW w:w="4788" w:type="dxa"/>
+            <w:tcW w:w="4738" w:type="dxa"/>
           </w:tcPr>
           <w:p>
             <w:pPr>
               <w:jc w:val="center"/>
               <w:rPr>
-                <w:rFonts w:asciiTheme="minorHAnsi" w:hAnsiTheme="minorHAnsi"/>
+                <w:rFonts w:ascii="Times New Roman" w:hAnsi="Times New Roman" w:cs="Times New Roman"/>
                 <w:sz w:val="24"/>
                 <w:szCs w:val="24"/>
               </w:rPr>
             </w:pPr>
             <w:r>
               <w:rPr>
-                <w:rFonts w:asciiTheme="minorHAnsi" w:hAnsiTheme="minorHAnsi"/>
+                <w:rFonts w:ascii="Times New Roman" w:hAnsi="Times New Roman" w:cs="Times New Roman"/>
                 <w:sz w:val="24"/>
                 <w:szCs w:val="24"/>
               </w:rPr>
@@ -636,14 +735,14 @@
             <w:pPr>
               <w:jc w:val="center"/>
               <w:rPr>
-                <w:rFonts w:asciiTheme="minorHAnsi" w:hAnsiTheme="minorHAnsi"/>
+                <w:rFonts w:ascii="Times New Roman" w:hAnsi="Times New Roman" w:cs="Times New Roman"/>
                 <w:sz w:val="24"/>
                 <w:szCs w:val="24"/>
               </w:rPr>
             </w:pPr>
             <w:r>
               <w:rPr>
-                <w:rFonts w:asciiTheme="minorHAnsi" w:hAnsiTheme="minorHAnsi"/>
+                <w:rFonts w:ascii="Times New Roman" w:hAnsi="Times New Roman" w:cs="Times New Roman"/>
                 <w:sz w:val="24"/>
                 <w:szCs w:val="24"/>
               </w:rPr>
@@ -658,14 +757,14 @@
         <w:spacing w:line="480" w:lineRule="auto"/>
         <w:ind w:firstLine="720"/>
         <w:rPr>
-          <w:rFonts w:asciiTheme="minorHAnsi" w:hAnsiTheme="minorHAnsi"/>
-          <w:sz w:val="24"/>
-          <w:szCs w:val="24"/>
-        </w:rPr>
-      </w:pPr>
-      <w:r>
-        <w:rPr>
-          <w:rFonts w:asciiTheme="minorHAnsi" w:hAnsiTheme="minorHAnsi"/>
+          <w:rFonts w:ascii="Times New Roman" w:hAnsi="Times New Roman" w:cs="Times New Roman"/>
+          <w:sz w:val="24"/>
+          <w:szCs w:val="24"/>
+        </w:rPr>
+      </w:pPr>
+      <w:r>
+        <w:rPr>
+          <w:rFonts w:ascii="Times New Roman" w:hAnsi="Times New Roman" w:cs="Times New Roman"/>
           <w:sz w:val="24"/>
           <w:szCs w:val="24"/>
         </w:rPr>
@@ -673,23 +772,33 @@
       </w:r>
       <w:r>
         <w:rPr>
-          <w:rFonts w:asciiTheme="minorHAnsi" w:hAnsiTheme="minorHAnsi"/>
-          <w:sz w:val="24"/>
-          <w:szCs w:val="24"/>
-        </w:rPr>
-        <w:t>he threshold stimulus currents required to evoke action potentials in fiber diameters of 14.5um and 0.5um was found to be -0.05625 mA and -0.4207 m</w:t>
-      </w:r>
-      <w:r>
-        <w:rPr>
-          <w:rFonts w:asciiTheme="minorHAnsi" w:hAnsiTheme="minorHAnsi"/>
-          <w:sz w:val="24"/>
-          <w:szCs w:val="24"/>
-        </w:rPr>
-        <w:t xml:space="preserve">A respectively. </w:t>
-      </w:r>
-      <w:r>
-        <w:rPr>
-          <w:rFonts w:asciiTheme="minorHAnsi" w:hAnsiTheme="minorHAnsi"/>
+          <w:rFonts w:ascii="Times New Roman" w:hAnsi="Times New Roman" w:cs="Times New Roman"/>
+          <w:sz w:val="24"/>
+          <w:szCs w:val="24"/>
+        </w:rPr>
+        <w:t xml:space="preserve">he threshold stimulus currents required </w:t>
+      </w:r>
+      <w:proofErr w:type="gramStart"/>
+      <w:r>
+        <w:rPr>
+          <w:rFonts w:ascii="Times New Roman" w:hAnsi="Times New Roman" w:cs="Times New Roman"/>
+          <w:sz w:val="24"/>
+          <w:szCs w:val="24"/>
+        </w:rPr>
+        <w:t>to evoke</w:t>
+      </w:r>
+      <w:proofErr w:type="gramEnd"/>
+      <w:r>
+        <w:rPr>
+          <w:rFonts w:ascii="Times New Roman" w:hAnsi="Times New Roman" w:cs="Times New Roman"/>
+          <w:sz w:val="24"/>
+          <w:szCs w:val="24"/>
+        </w:rPr>
+        <w:t xml:space="preserve"> action potentials in fiber diameters of 14.5um and 0.5um was found to be -0.05625 mA and -0.4207 mA respectively. </w:t>
+      </w:r>
+      <w:r>
+        <w:rPr>
+          <w:rFonts w:ascii="Times New Roman" w:hAnsi="Times New Roman" w:cs="Times New Roman"/>
           <w:sz w:val="24"/>
           <w:szCs w:val="24"/>
         </w:rPr>
@@ -697,24 +806,16 @@
       </w:r>
       <w:r>
         <w:rPr>
-          <w:rFonts w:asciiTheme="minorHAnsi" w:hAnsiTheme="minorHAnsi"/>
-          <w:sz w:val="24"/>
-          <w:szCs w:val="24"/>
-        </w:rPr>
-        <w:t>i</w:t>
-      </w:r>
-      <w:r>
-        <w:rPr>
-          <w:rFonts w:asciiTheme="minorHAnsi" w:hAnsiTheme="minorHAnsi"/>
-          <w:sz w:val="24"/>
-          <w:szCs w:val="24"/>
-        </w:rPr>
-        <w:t xml:space="preserve">ven the calculated threshold currents, it is feasible that the </w:t>
+          <w:rFonts w:ascii="Times New Roman" w:hAnsi="Times New Roman" w:cs="Times New Roman"/>
+          <w:sz w:val="24"/>
+          <w:szCs w:val="24"/>
+        </w:rPr>
+        <w:t xml:space="preserve">iven the calculated threshold currents, it is feasible that the </w:t>
       </w:r>
       <w:proofErr w:type="spellStart"/>
       <w:r>
         <w:rPr>
-          <w:rFonts w:asciiTheme="minorHAnsi" w:hAnsiTheme="minorHAnsi"/>
+          <w:rFonts w:ascii="Times New Roman" w:hAnsi="Times New Roman" w:cs="Times New Roman"/>
           <w:sz w:val="24"/>
           <w:szCs w:val="24"/>
         </w:rPr>
@@ -723,75 +824,43 @@
       <w:proofErr w:type="spellEnd"/>
       <w:r>
         <w:rPr>
-          <w:rFonts w:asciiTheme="minorHAnsi" w:hAnsiTheme="minorHAnsi"/>
-          <w:sz w:val="24"/>
-          <w:szCs w:val="24"/>
-        </w:rPr>
-        <w:t xml:space="preserve"> surface stimulation could stimulate both the small C-fibers and larger A-Beta fibers of the trigeminal nerve. </w:t>
-      </w:r>
-      <w:r>
-        <w:rPr>
-          <w:rFonts w:asciiTheme="minorHAnsi" w:hAnsiTheme="minorHAnsi"/>
-          <w:sz w:val="24"/>
-          <w:szCs w:val="24"/>
-        </w:rPr>
-        <w:t xml:space="preserve">However, it is </w:t>
-      </w:r>
-      <w:r>
-        <w:rPr>
-          <w:rFonts w:asciiTheme="minorHAnsi" w:hAnsiTheme="minorHAnsi"/>
+          <w:rFonts w:ascii="Times New Roman" w:hAnsi="Times New Roman" w:cs="Times New Roman"/>
+          <w:sz w:val="24"/>
+          <w:szCs w:val="24"/>
+        </w:rPr>
+        <w:t xml:space="preserve"> surface stimulation could stimulate both the small C-fibers and larger A-Beta fibers of the trigeminal nerve. However, it is important to note that this model is grossly simplified and </w:t>
+      </w:r>
+      <w:r>
+        <w:rPr>
+          <w:rFonts w:ascii="Times New Roman" w:hAnsi="Times New Roman" w:cs="Times New Roman"/>
+          <w:sz w:val="24"/>
+          <w:szCs w:val="24"/>
+        </w:rPr>
+        <w:t xml:space="preserve">makes several assumptions. The next </w:t>
+      </w:r>
+      <w:r>
+        <w:rPr>
+          <w:rFonts w:ascii="Times New Roman" w:hAnsi="Times New Roman" w:cs="Times New Roman"/>
           <w:sz w:val="24"/>
           <w:szCs w:val="24"/>
         </w:rPr>
         <w:lastRenderedPageBreak/>
-        <w:t>important to note that this model is grossly simplified</w:t>
-      </w:r>
-      <w:r>
-        <w:rPr>
-          <w:rFonts w:asciiTheme="minorHAnsi" w:hAnsiTheme="minorHAnsi"/>
-          <w:sz w:val="24"/>
-          <w:szCs w:val="24"/>
-        </w:rPr>
-        <w:t xml:space="preserve"> and </w:t>
-      </w:r>
-      <w:r>
-        <w:rPr>
-          <w:rFonts w:asciiTheme="minorHAnsi" w:hAnsiTheme="minorHAnsi"/>
-          <w:sz w:val="24"/>
-          <w:szCs w:val="24"/>
-        </w:rPr>
-        <w:t xml:space="preserve">makes several assumptions. </w:t>
-      </w:r>
-      <w:r>
-        <w:rPr>
-          <w:rFonts w:asciiTheme="minorHAnsi" w:hAnsiTheme="minorHAnsi"/>
-          <w:sz w:val="24"/>
-          <w:szCs w:val="24"/>
-        </w:rPr>
-        <w:t xml:space="preserve">The </w:t>
-      </w:r>
-      <w:r>
-        <w:rPr>
-          <w:rFonts w:asciiTheme="minorHAnsi" w:hAnsiTheme="minorHAnsi"/>
-          <w:sz w:val="24"/>
-          <w:szCs w:val="24"/>
-        </w:rPr>
-        <w:t>next step is to incorporate more biophysically accurate features</w:t>
-      </w:r>
-      <w:r>
-        <w:rPr>
-          <w:rFonts w:asciiTheme="minorHAnsi" w:hAnsiTheme="minorHAnsi"/>
-          <w:sz w:val="24"/>
-          <w:szCs w:val="24"/>
-        </w:rPr>
-        <w:t xml:space="preserve"> into the simplified model and then re-run the simulation to see how the threshold currents change. </w:t>
+        <w:t>step is to incorporate more biophysically accurate features into the simplified model and then re-run the simulation to see how</w:t>
+      </w:r>
+      <w:r>
+        <w:rPr>
+          <w:rFonts w:ascii="Times New Roman" w:hAnsi="Times New Roman" w:cs="Times New Roman"/>
+          <w:sz w:val="24"/>
+          <w:szCs w:val="24"/>
+        </w:rPr>
+        <w:t xml:space="preserve"> the threshold currents change. The most significant change would be to model the electric potential field of a disk electrode as opposed to a point source.</w:t>
       </w:r>
     </w:p>
     <w:p>
       <w:pPr>
         <w:spacing w:line="480" w:lineRule="auto"/>
         <w:rPr>
-          <w:rFonts w:asciiTheme="minorHAnsi" w:hAnsiTheme="minorHAnsi"/>
+          <w:rFonts w:ascii="Times New Roman" w:hAnsi="Times New Roman" w:cs="Times New Roman"/>
           <w:sz w:val="24"/>
           <w:szCs w:val="24"/>
           <w:u w:val="single"/>
@@ -799,7 +868,7 @@
       </w:pPr>
       <w:r>
         <w:rPr>
-          <w:rFonts w:asciiTheme="minorHAnsi" w:hAnsiTheme="minorHAnsi"/>
+          <w:rFonts w:ascii="Times New Roman" w:hAnsi="Times New Roman" w:cs="Times New Roman"/>
           <w:sz w:val="24"/>
           <w:szCs w:val="24"/>
           <w:u w:val="single"/>
@@ -811,14 +880,14 @@
       <w:pPr>
         <w:spacing w:line="480" w:lineRule="auto"/>
         <w:rPr>
-          <w:rFonts w:asciiTheme="minorHAnsi" w:hAnsiTheme="minorHAnsi"/>
-          <w:sz w:val="24"/>
-          <w:szCs w:val="24"/>
-        </w:rPr>
-      </w:pPr>
-      <w:r>
-        <w:rPr>
-          <w:rFonts w:asciiTheme="minorHAnsi" w:hAnsiTheme="minorHAnsi"/>
+          <w:rFonts w:ascii="Times New Roman" w:hAnsi="Times New Roman" w:cs="Times New Roman"/>
+          <w:sz w:val="24"/>
+          <w:szCs w:val="24"/>
+        </w:rPr>
+      </w:pPr>
+      <w:r>
+        <w:rPr>
+          <w:rFonts w:ascii="Times New Roman" w:hAnsi="Times New Roman" w:cs="Times New Roman"/>
           <w:sz w:val="24"/>
           <w:szCs w:val="24"/>
         </w:rPr>
@@ -826,7 +895,7 @@
       </w:r>
       <w:r>
         <w:rPr>
-          <w:rFonts w:asciiTheme="minorHAnsi" w:hAnsiTheme="minorHAnsi"/>
+          <w:rFonts w:ascii="Times New Roman" w:hAnsi="Times New Roman" w:cs="Times New Roman"/>
           <w:sz w:val="24"/>
           <w:szCs w:val="24"/>
         </w:rPr>
@@ -834,7 +903,7 @@
       </w:r>
       <w:r>
         <w:rPr>
-          <w:rFonts w:asciiTheme="minorHAnsi" w:hAnsiTheme="minorHAnsi"/>
+          <w:rFonts w:ascii="Times New Roman" w:hAnsi="Times New Roman" w:cs="Times New Roman"/>
           <w:sz w:val="24"/>
           <w:szCs w:val="24"/>
         </w:rPr>
@@ -842,7 +911,7 @@
       </w:r>
       <w:r>
         <w:rPr>
-          <w:rFonts w:asciiTheme="minorHAnsi" w:hAnsiTheme="minorHAnsi"/>
+          <w:rFonts w:ascii="Times New Roman" w:hAnsi="Times New Roman" w:cs="Times New Roman"/>
           <w:sz w:val="24"/>
           <w:szCs w:val="24"/>
         </w:rPr>
@@ -854,14 +923,14 @@
         <w:spacing w:line="480" w:lineRule="auto"/>
         <w:ind w:firstLine="720"/>
         <w:rPr>
-          <w:rFonts w:asciiTheme="minorHAnsi" w:hAnsiTheme="minorHAnsi"/>
-          <w:sz w:val="24"/>
-          <w:szCs w:val="24"/>
-        </w:rPr>
-      </w:pPr>
-      <w:r>
-        <w:rPr>
-          <w:rFonts w:asciiTheme="minorHAnsi" w:hAnsiTheme="minorHAnsi"/>
+          <w:rFonts w:ascii="Times New Roman" w:hAnsi="Times New Roman" w:cs="Times New Roman"/>
+          <w:sz w:val="24"/>
+          <w:szCs w:val="24"/>
+        </w:rPr>
+      </w:pPr>
+      <w:r>
+        <w:rPr>
+          <w:rFonts w:ascii="Times New Roman" w:hAnsi="Times New Roman" w:cs="Times New Roman"/>
           <w:sz w:val="24"/>
           <w:szCs w:val="24"/>
         </w:rPr>
@@ -869,7 +938,7 @@
       </w:r>
       <w:r>
         <w:rPr>
-          <w:rFonts w:asciiTheme="minorHAnsi" w:hAnsiTheme="minorHAnsi"/>
+          <w:rFonts w:ascii="Times New Roman" w:hAnsi="Times New Roman" w:cs="Times New Roman"/>
           <w:sz w:val="24"/>
           <w:szCs w:val="24"/>
         </w:rPr>
@@ -877,7 +946,7 @@
       </w:r>
       <w:r>
         <w:rPr>
-          <w:rFonts w:asciiTheme="minorHAnsi" w:hAnsiTheme="minorHAnsi"/>
+          <w:rFonts w:ascii="Times New Roman" w:hAnsi="Times New Roman" w:cs="Times New Roman"/>
           <w:sz w:val="24"/>
           <w:szCs w:val="24"/>
         </w:rPr>
@@ -885,7 +954,7 @@
       </w:r>
       <w:r>
         <w:rPr>
-          <w:rFonts w:asciiTheme="minorHAnsi" w:hAnsiTheme="minorHAnsi"/>
+          <w:rFonts w:ascii="Times New Roman" w:hAnsi="Times New Roman" w:cs="Times New Roman"/>
           <w:sz w:val="24"/>
           <w:szCs w:val="24"/>
         </w:rPr>
@@ -893,7 +962,7 @@
       </w:r>
       <w:r>
         <w:rPr>
-          <w:rFonts w:asciiTheme="minorHAnsi" w:hAnsiTheme="minorHAnsi"/>
+          <w:rFonts w:ascii="Times New Roman" w:hAnsi="Times New Roman" w:cs="Times New Roman"/>
           <w:sz w:val="24"/>
           <w:szCs w:val="24"/>
         </w:rPr>
@@ -901,18 +970,16 @@
       </w:r>
       <w:r>
         <w:rPr>
-          <w:rFonts w:asciiTheme="minorHAnsi" w:hAnsiTheme="minorHAnsi"/>
+          <w:rFonts w:ascii="Times New Roman" w:hAnsi="Times New Roman" w:cs="Times New Roman"/>
           <w:sz w:val="24"/>
           <w:szCs w:val="24"/>
           <w:vertAlign w:val="superscript"/>
         </w:rPr>
-        <w:t>[11</w:t>
-      </w:r>
-      <w:bookmarkStart w:id="0" w:name="_GoBack"/>
-      <w:bookmarkEnd w:id="0"/>
-      <w:r>
-        <w:rPr>
-          <w:rFonts w:asciiTheme="minorHAnsi" w:hAnsiTheme="minorHAnsi"/>
+        <w:t>[10</w:t>
+      </w:r>
+      <w:r>
+        <w:rPr>
+          <w:rFonts w:ascii="Times New Roman" w:hAnsi="Times New Roman" w:cs="Times New Roman"/>
           <w:sz w:val="24"/>
           <w:szCs w:val="24"/>
           <w:vertAlign w:val="superscript"/>
@@ -921,7 +988,7 @@
       </w:r>
       <w:r>
         <w:rPr>
-          <w:rFonts w:asciiTheme="minorHAnsi" w:hAnsiTheme="minorHAnsi"/>
+          <w:rFonts w:ascii="Times New Roman" w:hAnsi="Times New Roman" w:cs="Times New Roman"/>
           <w:sz w:val="24"/>
           <w:szCs w:val="24"/>
         </w:rPr>
@@ -929,7 +996,7 @@
       </w:r>
       <w:r>
         <w:rPr>
-          <w:rFonts w:asciiTheme="minorHAnsi" w:hAnsiTheme="minorHAnsi"/>
+          <w:rFonts w:ascii="Times New Roman" w:hAnsi="Times New Roman" w:cs="Times New Roman"/>
           <w:sz w:val="24"/>
           <w:szCs w:val="24"/>
         </w:rPr>
@@ -937,7 +1004,7 @@
       </w:r>
       <w:r>
         <w:rPr>
-          <w:rFonts w:asciiTheme="minorHAnsi" w:hAnsiTheme="minorHAnsi"/>
+          <w:rFonts w:ascii="Times New Roman" w:hAnsi="Times New Roman" w:cs="Times New Roman"/>
           <w:sz w:val="24"/>
           <w:szCs w:val="24"/>
         </w:rPr>
@@ -945,7 +1012,7 @@
       </w:r>
       <w:r>
         <w:rPr>
-          <w:rFonts w:asciiTheme="minorHAnsi" w:hAnsiTheme="minorHAnsi"/>
+          <w:rFonts w:ascii="Times New Roman" w:hAnsi="Times New Roman" w:cs="Times New Roman"/>
           <w:sz w:val="24"/>
           <w:szCs w:val="24"/>
         </w:rPr>
@@ -953,7 +1020,7 @@
       </w:r>
       <w:r>
         <w:rPr>
-          <w:rFonts w:asciiTheme="minorHAnsi" w:hAnsiTheme="minorHAnsi"/>
+          <w:rFonts w:ascii="Times New Roman" w:hAnsi="Times New Roman" w:cs="Times New Roman"/>
           <w:sz w:val="24"/>
           <w:szCs w:val="24"/>
         </w:rPr>
@@ -961,7 +1028,7 @@
       </w:r>
       <w:r>
         <w:rPr>
-          <w:rFonts w:asciiTheme="minorHAnsi" w:hAnsiTheme="minorHAnsi"/>
+          <w:rFonts w:ascii="Times New Roman" w:hAnsi="Times New Roman" w:cs="Times New Roman"/>
           <w:sz w:val="24"/>
           <w:szCs w:val="24"/>
         </w:rPr>
@@ -969,7 +1036,7 @@
       </w:r>
       <w:r>
         <w:rPr>
-          <w:rFonts w:asciiTheme="minorHAnsi" w:hAnsiTheme="minorHAnsi"/>
+          <w:rFonts w:ascii="Times New Roman" w:hAnsi="Times New Roman" w:cs="Times New Roman"/>
           <w:sz w:val="24"/>
           <w:szCs w:val="24"/>
         </w:rPr>
@@ -977,7 +1044,7 @@
       </w:r>
       <w:r>
         <w:rPr>
-          <w:rFonts w:asciiTheme="minorHAnsi" w:hAnsiTheme="minorHAnsi"/>
+          <w:rFonts w:ascii="Times New Roman" w:hAnsi="Times New Roman" w:cs="Times New Roman"/>
           <w:sz w:val="24"/>
           <w:szCs w:val="24"/>
         </w:rPr>
@@ -985,16 +1052,16 @@
       </w:r>
       <w:r>
         <w:rPr>
-          <w:rFonts w:asciiTheme="minorHAnsi" w:hAnsiTheme="minorHAnsi"/>
+          <w:rFonts w:ascii="Times New Roman" w:hAnsi="Times New Roman" w:cs="Times New Roman"/>
           <w:sz w:val="24"/>
           <w:szCs w:val="24"/>
           <w:vertAlign w:val="superscript"/>
         </w:rPr>
-        <w:t>[8</w:t>
-      </w:r>
-      <w:r>
-        <w:rPr>
-          <w:rFonts w:asciiTheme="minorHAnsi" w:hAnsiTheme="minorHAnsi"/>
+        <w:t>[7</w:t>
+      </w:r>
+      <w:r>
+        <w:rPr>
+          <w:rFonts w:ascii="Times New Roman" w:hAnsi="Times New Roman" w:cs="Times New Roman"/>
           <w:sz w:val="24"/>
           <w:szCs w:val="24"/>
           <w:vertAlign w:val="superscript"/>
@@ -1003,7 +1070,7 @@
       </w:r>
       <w:r>
         <w:rPr>
-          <w:rFonts w:asciiTheme="minorHAnsi" w:hAnsiTheme="minorHAnsi"/>
+          <w:rFonts w:ascii="Times New Roman" w:hAnsi="Times New Roman" w:cs="Times New Roman"/>
           <w:sz w:val="24"/>
           <w:szCs w:val="24"/>
         </w:rPr>
@@ -1011,7 +1078,7 @@
       </w:r>
       <w:r>
         <w:rPr>
-          <w:rFonts w:asciiTheme="minorHAnsi" w:hAnsiTheme="minorHAnsi"/>
+          <w:rFonts w:ascii="Times New Roman" w:hAnsi="Times New Roman" w:cs="Times New Roman"/>
           <w:sz w:val="24"/>
           <w:szCs w:val="24"/>
         </w:rPr>
@@ -1019,7 +1086,7 @@
       </w:r>
       <w:r>
         <w:rPr>
-          <w:rFonts w:asciiTheme="minorHAnsi" w:hAnsiTheme="minorHAnsi"/>
+          <w:rFonts w:ascii="Times New Roman" w:hAnsi="Times New Roman" w:cs="Times New Roman"/>
           <w:sz w:val="24"/>
           <w:szCs w:val="24"/>
         </w:rPr>
@@ -1027,7 +1094,7 @@
       </w:r>
       <w:r>
         <w:rPr>
-          <w:rFonts w:asciiTheme="minorHAnsi" w:hAnsiTheme="minorHAnsi"/>
+          <w:rFonts w:ascii="Times New Roman" w:hAnsi="Times New Roman" w:cs="Times New Roman"/>
           <w:sz w:val="24"/>
           <w:szCs w:val="24"/>
         </w:rPr>
@@ -1035,7 +1102,7 @@
       </w:r>
       <w:r>
         <w:rPr>
-          <w:rFonts w:asciiTheme="minorHAnsi" w:hAnsiTheme="minorHAnsi"/>
+          <w:rFonts w:ascii="Times New Roman" w:hAnsi="Times New Roman" w:cs="Times New Roman"/>
           <w:sz w:val="24"/>
           <w:szCs w:val="24"/>
         </w:rPr>
@@ -1043,7 +1110,7 @@
       </w:r>
       <w:r>
         <w:rPr>
-          <w:rFonts w:asciiTheme="minorHAnsi" w:hAnsiTheme="minorHAnsi"/>
+          <w:rFonts w:ascii="Times New Roman" w:hAnsi="Times New Roman" w:cs="Times New Roman"/>
           <w:sz w:val="24"/>
           <w:szCs w:val="24"/>
           <w:highlight w:val="white"/>
@@ -1052,7 +1119,7 @@
       </w:r>
       <w:r>
         <w:rPr>
-          <w:rFonts w:asciiTheme="minorHAnsi" w:hAnsiTheme="minorHAnsi"/>
+          <w:rFonts w:ascii="Times New Roman" w:hAnsi="Times New Roman" w:cs="Times New Roman"/>
           <w:sz w:val="24"/>
           <w:szCs w:val="24"/>
         </w:rPr>
@@ -1060,16 +1127,87 @@
       </w:r>
       <w:r>
         <w:rPr>
-          <w:rFonts w:asciiTheme="minorHAnsi" w:hAnsiTheme="minorHAnsi"/>
+          <w:rFonts w:ascii="Times New Roman" w:hAnsi="Times New Roman" w:cs="Times New Roman"/>
           <w:sz w:val="24"/>
           <w:szCs w:val="24"/>
           <w:vertAlign w:val="superscript"/>
         </w:rPr>
+        <w:t>[5</w:t>
+      </w:r>
+      <w:r>
+        <w:rPr>
+          <w:rFonts w:ascii="Times New Roman" w:hAnsi="Times New Roman" w:cs="Times New Roman"/>
+          <w:sz w:val="24"/>
+          <w:szCs w:val="24"/>
+          <w:vertAlign w:val="superscript"/>
+        </w:rPr>
+        <w:t>]</w:t>
+      </w:r>
+      <w:r>
+        <w:rPr>
+          <w:rFonts w:ascii="Times New Roman" w:hAnsi="Times New Roman" w:cs="Times New Roman"/>
+          <w:sz w:val="24"/>
+          <w:szCs w:val="24"/>
+          <w:highlight w:val="white"/>
+        </w:rPr>
+        <w:t>.</w:t>
+      </w:r>
+      <w:r>
+        <w:rPr>
+          <w:rFonts w:ascii="Times New Roman" w:hAnsi="Times New Roman" w:cs="Times New Roman"/>
+          <w:color w:val="333333"/>
+          <w:sz w:val="24"/>
+          <w:szCs w:val="24"/>
+          <w:highlight w:val="white"/>
+        </w:rPr>
+        <w:t xml:space="preserve"> </w:t>
+      </w:r>
+      <w:r>
+        <w:rPr>
+          <w:rFonts w:ascii="Times New Roman" w:hAnsi="Times New Roman" w:cs="Times New Roman"/>
+          <w:sz w:val="24"/>
+          <w:szCs w:val="24"/>
+        </w:rPr>
+        <w:t xml:space="preserve">The cell bodies within these spinal nuclei then project axons upwards, ascending the </w:t>
+      </w:r>
+      <w:proofErr w:type="spellStart"/>
+      <w:r>
+        <w:rPr>
+          <w:rFonts w:ascii="Times New Roman" w:hAnsi="Times New Roman" w:cs="Times New Roman"/>
+          <w:sz w:val="24"/>
+          <w:szCs w:val="24"/>
+        </w:rPr>
+        <w:t>spinothalamic</w:t>
+      </w:r>
+      <w:proofErr w:type="spellEnd"/>
+      <w:r>
+        <w:rPr>
+          <w:rFonts w:ascii="Times New Roman" w:hAnsi="Times New Roman" w:cs="Times New Roman"/>
+          <w:sz w:val="24"/>
+          <w:szCs w:val="24"/>
+        </w:rPr>
+        <w:t xml:space="preserve"> tract, and ultimately relay to the VPM of the thalamus, where they will project to regions of the cerebral cortex, most prominently the somatosensory cortex</w:t>
+      </w:r>
+      <w:r>
+        <w:rPr>
+          <w:rFonts w:ascii="Times New Roman" w:hAnsi="Times New Roman" w:cs="Times New Roman"/>
+          <w:sz w:val="24"/>
+          <w:szCs w:val="24"/>
+        </w:rPr>
+        <w:t xml:space="preserve"> </w:t>
+      </w:r>
+      <w:r>
+        <w:rPr>
+          <w:rFonts w:ascii="Times New Roman" w:hAnsi="Times New Roman" w:cs="Times New Roman"/>
+          <w:sz w:val="24"/>
+          <w:szCs w:val="24"/>
+          <w:vertAlign w:val="superscript"/>
+        </w:rPr>
         <w:t>[6</w:t>
       </w:r>
       <w:r>
         <w:rPr>
-          <w:rFonts w:asciiTheme="minorHAnsi" w:hAnsiTheme="minorHAnsi"/>
+          <w:rFonts w:ascii="Times New Roman" w:hAnsi="Times New Roman" w:cs="Times New Roman"/>
           <w:sz w:val="24"/>
           <w:szCs w:val="24"/>
           <w:vertAlign w:val="superscript"/>
@@ -1078,69 +1216,16 @@
       </w:r>
       <w:r>
         <w:rPr>
-          <w:rFonts w:asciiTheme="minorHAnsi" w:hAnsiTheme="minorHAnsi"/>
-          <w:sz w:val="24"/>
-          <w:szCs w:val="24"/>
-          <w:highlight w:val="white"/>
-        </w:rPr>
-        <w:t>.</w:t>
-      </w:r>
-      <w:r>
-        <w:rPr>
-          <w:rFonts w:asciiTheme="minorHAnsi" w:hAnsiTheme="minorHAnsi"/>
-          <w:color w:val="333333"/>
-          <w:sz w:val="24"/>
-          <w:szCs w:val="24"/>
-          <w:highlight w:val="white"/>
-        </w:rPr>
-        <w:t xml:space="preserve"> </w:t>
-      </w:r>
-      <w:r>
-        <w:rPr>
-          <w:rFonts w:asciiTheme="minorHAnsi" w:hAnsiTheme="minorHAnsi"/>
-          <w:sz w:val="24"/>
-          <w:szCs w:val="24"/>
-        </w:rPr>
-        <w:t xml:space="preserve">The cell bodies within these spinal nuclei then project axons upwards, ascending the </w:t>
-      </w:r>
-      <w:proofErr w:type="spellStart"/>
-      <w:r>
-        <w:rPr>
-          <w:rFonts w:asciiTheme="minorHAnsi" w:hAnsiTheme="minorHAnsi"/>
-          <w:sz w:val="24"/>
-          <w:szCs w:val="24"/>
-        </w:rPr>
-        <w:t>spinothalamic</w:t>
-      </w:r>
-      <w:proofErr w:type="spellEnd"/>
-      <w:r>
-        <w:rPr>
-          <w:rFonts w:asciiTheme="minorHAnsi" w:hAnsiTheme="minorHAnsi"/>
-          <w:sz w:val="24"/>
-          <w:szCs w:val="24"/>
-        </w:rPr>
-        <w:t xml:space="preserve"> tract, and ultimately relay to the VPM of the thalamus, where they will project to regions of the cerebral cortex, most prominently the somatosensory cortex</w:t>
-      </w:r>
-      <w:r>
-        <w:rPr>
-          <w:rFonts w:asciiTheme="minorHAnsi" w:hAnsiTheme="minorHAnsi"/>
-          <w:sz w:val="24"/>
-          <w:szCs w:val="24"/>
-        </w:rPr>
-        <w:t xml:space="preserve"> </w:t>
-      </w:r>
-      <w:r>
-        <w:rPr>
-          <w:rFonts w:asciiTheme="minorHAnsi" w:hAnsiTheme="minorHAnsi"/>
+          <w:rFonts w:ascii="Times New Roman" w:hAnsi="Times New Roman" w:cs="Times New Roman"/>
           <w:sz w:val="24"/>
           <w:szCs w:val="24"/>
           <w:vertAlign w:val="superscript"/>
         </w:rPr>
-        <w:t>[7</w:t>
-      </w:r>
-      <w:r>
-        <w:rPr>
-          <w:rFonts w:asciiTheme="minorHAnsi" w:hAnsiTheme="minorHAnsi"/>
+        <w:t xml:space="preserve"> [8</w:t>
+      </w:r>
+      <w:r>
+        <w:rPr>
+          <w:rFonts w:ascii="Times New Roman" w:hAnsi="Times New Roman" w:cs="Times New Roman"/>
           <w:sz w:val="24"/>
           <w:szCs w:val="24"/>
           <w:vertAlign w:val="superscript"/>
@@ -1149,25 +1234,7 @@
       </w:r>
       <w:r>
         <w:rPr>
-          <w:rFonts w:asciiTheme="minorHAnsi" w:hAnsiTheme="minorHAnsi"/>
-          <w:sz w:val="24"/>
-          <w:szCs w:val="24"/>
-          <w:vertAlign w:val="superscript"/>
-        </w:rPr>
-        <w:t xml:space="preserve"> [9</w:t>
-      </w:r>
-      <w:r>
-        <w:rPr>
-          <w:rFonts w:asciiTheme="minorHAnsi" w:hAnsiTheme="minorHAnsi"/>
-          <w:sz w:val="24"/>
-          <w:szCs w:val="24"/>
-          <w:vertAlign w:val="superscript"/>
-        </w:rPr>
-        <w:t>]</w:t>
-      </w:r>
-      <w:r>
-        <w:rPr>
-          <w:rFonts w:asciiTheme="minorHAnsi" w:hAnsiTheme="minorHAnsi"/>
+          <w:rFonts w:ascii="Times New Roman" w:hAnsi="Times New Roman" w:cs="Times New Roman"/>
           <w:sz w:val="24"/>
           <w:szCs w:val="24"/>
         </w:rPr>
@@ -1179,48 +1246,38 @@
         <w:spacing w:line="480" w:lineRule="auto"/>
         <w:ind w:firstLine="720"/>
         <w:rPr>
-          <w:rFonts w:asciiTheme="minorHAnsi" w:hAnsiTheme="minorHAnsi"/>
-          <w:sz w:val="24"/>
-          <w:szCs w:val="24"/>
-        </w:rPr>
-      </w:pPr>
-      <w:r>
-        <w:rPr>
-          <w:rFonts w:asciiTheme="minorHAnsi" w:hAnsiTheme="minorHAnsi"/>
-          <w:sz w:val="24"/>
-          <w:szCs w:val="24"/>
-        </w:rPr>
-        <w:t xml:space="preserve">In summary, the Trigeminal Nerve projects </w:t>
-      </w:r>
-      <w:proofErr w:type="gramStart"/>
-      <w:r>
-        <w:rPr>
-          <w:rFonts w:asciiTheme="minorHAnsi" w:hAnsiTheme="minorHAnsi"/>
-          <w:sz w:val="24"/>
-          <w:szCs w:val="24"/>
-        </w:rPr>
-        <w:t>to</w:t>
-      </w:r>
-      <w:proofErr w:type="gramEnd"/>
-      <w:r>
-        <w:rPr>
-          <w:rFonts w:asciiTheme="minorHAnsi" w:hAnsiTheme="minorHAnsi"/>
-          <w:sz w:val="24"/>
-          <w:szCs w:val="24"/>
-        </w:rPr>
-        <w:t xml:space="preserve"> many diffuse regions within the central nervous system, which, in a manner similar to VNS, may inhibit epileptic foci by causing transient increases in firing rate. This keeps the neurons from achieving synchronous activity. </w:t>
+          <w:rFonts w:ascii="Times New Roman" w:hAnsi="Times New Roman" w:cs="Times New Roman"/>
+          <w:sz w:val="24"/>
+          <w:szCs w:val="24"/>
+        </w:rPr>
+      </w:pPr>
+      <w:r>
+        <w:rPr>
+          <w:rFonts w:ascii="Times New Roman" w:hAnsi="Times New Roman" w:cs="Times New Roman"/>
+          <w:sz w:val="24"/>
+          <w:szCs w:val="24"/>
+        </w:rPr>
+        <w:t xml:space="preserve">In summary, the Trigeminal Nerve projects to many diffuse regions within the central nervous system, which, in a manner similar to VNS, may inhibit epileptic foci by causing transient increases in firing rate. This keeps the neurons from achieving synchronous activity. </w:t>
       </w:r>
     </w:p>
     <w:p>
       <w:pPr>
         <w:jc w:val="center"/>
-      </w:pPr>
-      <w:r>
-        <w:rPr>
+        <w:rPr>
+          <w:rFonts w:ascii="Times New Roman" w:hAnsi="Times New Roman" w:cs="Times New Roman"/>
+          <w:sz w:val="24"/>
+          <w:szCs w:val="24"/>
+        </w:rPr>
+      </w:pPr>
+      <w:r>
+        <w:rPr>
+          <w:rFonts w:ascii="Times New Roman" w:hAnsi="Times New Roman" w:cs="Times New Roman"/>
           <w:noProof/>
+          <w:sz w:val="24"/>
+          <w:szCs w:val="24"/>
         </w:rPr>
         <w:drawing>
-          <wp:inline distT="0" distB="0" distL="0" distR="0" wp14:anchorId="1E606602" wp14:editId="000A58AF">
+          <wp:inline distT="0" distB="0" distL="0" distR="0" wp14:anchorId="5A353212" wp14:editId="45CED4CA">
             <wp:extent cx="4933950" cy="1412712"/>
             <wp:effectExtent l="0" t="0" r="0" b="0"/>
             <wp:docPr id="3" name="Picture 3"/>
@@ -1261,72 +1318,53 @@
         <w:spacing w:line="480" w:lineRule="auto"/>
         <w:jc w:val="center"/>
         <w:rPr>
-          <w:rFonts w:asciiTheme="minorHAnsi" w:hAnsiTheme="minorHAnsi"/>
-          <w:sz w:val="24"/>
-          <w:szCs w:val="24"/>
-        </w:rPr>
-      </w:pPr>
-      <w:proofErr w:type="gramStart"/>
-      <w:r>
-        <w:rPr>
-          <w:rFonts w:asciiTheme="minorHAnsi" w:hAnsiTheme="minorHAnsi"/>
+          <w:rFonts w:ascii="Times New Roman" w:hAnsi="Times New Roman" w:cs="Times New Roman"/>
+          <w:sz w:val="24"/>
+          <w:szCs w:val="24"/>
+        </w:rPr>
+      </w:pPr>
+      <w:r>
+        <w:rPr>
+          <w:rFonts w:ascii="Times New Roman" w:hAnsi="Times New Roman" w:cs="Times New Roman"/>
           <w:i/>
           <w:sz w:val="24"/>
           <w:szCs w:val="24"/>
         </w:rPr>
-        <w:t>Figure 2</w:t>
-      </w:r>
-      <w:r>
-        <w:rPr>
-          <w:rFonts w:asciiTheme="minorHAnsi" w:hAnsiTheme="minorHAnsi"/>
-          <w:i/>
-          <w:sz w:val="24"/>
-          <w:szCs w:val="24"/>
-        </w:rPr>
-        <w:t>.</w:t>
-      </w:r>
-      <w:proofErr w:type="gramEnd"/>
-      <w:r>
-        <w:rPr>
-          <w:rFonts w:asciiTheme="minorHAnsi" w:hAnsiTheme="minorHAnsi"/>
-          <w:i/>
-          <w:sz w:val="24"/>
-          <w:szCs w:val="24"/>
-        </w:rPr>
-        <w:t xml:space="preserve"> Simplified </w:t>
-      </w:r>
-      <w:r>
-        <w:rPr>
-          <w:rFonts w:asciiTheme="minorHAnsi" w:hAnsiTheme="minorHAnsi"/>
-          <w:i/>
-          <w:sz w:val="24"/>
-          <w:szCs w:val="24"/>
-        </w:rPr>
-        <w:t>Model of Trigeminal Nerve Projections</w:t>
-      </w:r>
-    </w:p>
-    <w:p/>
-    <w:p>
-      <w:pPr>
-        <w:rPr>
-          <w:rFonts w:asciiTheme="minorHAnsi" w:hAnsiTheme="minorHAnsi"/>
-          <w:sz w:val="24"/>
-          <w:szCs w:val="24"/>
-        </w:rPr>
-      </w:pPr>
-      <w:r>
-        <w:rPr>
-          <w:rFonts w:asciiTheme="minorHAnsi" w:hAnsiTheme="minorHAnsi"/>
-          <w:sz w:val="24"/>
-          <w:szCs w:val="24"/>
-        </w:rPr>
-        <w:t>Works Cited:</w:t>
-      </w:r>
-    </w:p>
-    <w:p>
-      <w:pPr>
-        <w:rPr>
-          <w:rFonts w:asciiTheme="minorHAnsi" w:hAnsiTheme="minorHAnsi"/>
+        <w:t>Figure 2. Simplified Model of Trigeminal Nerve Projections</w:t>
+      </w:r>
+    </w:p>
+    <w:p>
+      <w:pPr>
+        <w:rPr>
+          <w:rFonts w:ascii="Times New Roman" w:hAnsi="Times New Roman" w:cs="Times New Roman"/>
+          <w:sz w:val="24"/>
+          <w:szCs w:val="24"/>
+        </w:rPr>
+      </w:pPr>
+    </w:p>
+    <w:p>
+      <w:pPr>
+        <w:jc w:val="center"/>
+        <w:rPr>
+          <w:rFonts w:ascii="Times New Roman" w:hAnsi="Times New Roman" w:cs="Times New Roman"/>
+          <w:sz w:val="24"/>
+          <w:szCs w:val="24"/>
+        </w:rPr>
+      </w:pPr>
+      <w:r>
+        <w:rPr>
+          <w:rFonts w:ascii="Times New Roman" w:hAnsi="Times New Roman" w:cs="Times New Roman"/>
+          <w:sz w:val="24"/>
+          <w:szCs w:val="24"/>
+        </w:rPr>
+        <w:lastRenderedPageBreak/>
+        <w:t>Works Cited</w:t>
+      </w:r>
+    </w:p>
+    <w:p>
+      <w:pPr>
+        <w:rPr>
+          <w:rFonts w:ascii="Times New Roman" w:hAnsi="Times New Roman" w:cs="Times New Roman"/>
           <w:b/>
           <w:sz w:val="24"/>
           <w:szCs w:val="24"/>
@@ -1335,7 +1373,7 @@
       </w:pPr>
       <w:r>
         <w:rPr>
-          <w:rFonts w:asciiTheme="minorHAnsi" w:hAnsiTheme="minorHAnsi"/>
+          <w:rFonts w:ascii="Times New Roman" w:hAnsi="Times New Roman" w:cs="Times New Roman"/>
           <w:b/>
           <w:sz w:val="24"/>
           <w:szCs w:val="24"/>
@@ -1353,14 +1391,14 @@
         <w:ind w:hanging="359"/>
         <w:contextualSpacing/>
         <w:rPr>
-          <w:rFonts w:asciiTheme="minorHAnsi" w:hAnsiTheme="minorHAnsi"/>
-          <w:sz w:val="24"/>
-          <w:szCs w:val="24"/>
-        </w:rPr>
-      </w:pPr>
-      <w:r>
-        <w:rPr>
-          <w:rFonts w:asciiTheme="minorHAnsi" w:hAnsiTheme="minorHAnsi"/>
+          <w:rFonts w:ascii="Times New Roman" w:hAnsi="Times New Roman" w:cs="Times New Roman"/>
+          <w:sz w:val="24"/>
+          <w:szCs w:val="24"/>
+        </w:rPr>
+      </w:pPr>
+      <w:r>
+        <w:rPr>
+          <w:rFonts w:ascii="Times New Roman" w:hAnsi="Times New Roman" w:cs="Times New Roman"/>
           <w:sz w:val="24"/>
           <w:szCs w:val="24"/>
         </w:rPr>
@@ -1368,271 +1406,36 @@
       </w:r>
       <w:r>
         <w:rPr>
-          <w:rFonts w:asciiTheme="minorHAnsi" w:hAnsiTheme="minorHAnsi"/>
-          <w:sz w:val="24"/>
-          <w:szCs w:val="24"/>
-        </w:rPr>
-        <w:t>Conductivity of skin:</w:t>
-      </w:r>
-    </w:p>
-    <w:p>
-      <w:pPr>
-        <w:numPr>
-          <w:ilvl w:val="1"/>
-          <w:numId w:val="2"/>
-        </w:numPr>
-        <w:ind w:hanging="359"/>
-        <w:contextualSpacing/>
-        <w:rPr>
-          <w:rFonts w:asciiTheme="minorHAnsi" w:hAnsiTheme="minorHAnsi"/>
-          <w:sz w:val="24"/>
-          <w:szCs w:val="24"/>
-        </w:rPr>
-      </w:pPr>
-      <w:hyperlink r:id="rId10">
-        <w:r>
-          <w:rPr>
-            <w:rFonts w:asciiTheme="minorHAnsi" w:hAnsiTheme="minorHAnsi"/>
-            <w:color w:val="1155CC"/>
-            <w:sz w:val="24"/>
-            <w:szCs w:val="24"/>
-            <w:u w:val="single"/>
-          </w:rPr>
-          <w:t>http://www.ncbi.nlm.nih.gov/pmc/articles/PMC1302564/pdf/9533696.pdf</w:t>
-        </w:r>
-      </w:hyperlink>
-    </w:p>
-    <w:p>
-      <w:pPr>
-        <w:numPr>
-          <w:ilvl w:val="1"/>
-          <w:numId w:val="2"/>
-        </w:numPr>
-        <w:ind w:hanging="359"/>
-        <w:contextualSpacing/>
-        <w:rPr>
-          <w:rFonts w:asciiTheme="minorHAnsi" w:hAnsiTheme="minorHAnsi"/>
-          <w:sz w:val="24"/>
-          <w:szCs w:val="24"/>
-        </w:rPr>
-      </w:pPr>
-      <w:hyperlink r:id="rId11">
-        <w:r>
-          <w:rPr>
-            <w:rFonts w:asciiTheme="minorHAnsi" w:hAnsiTheme="minorHAnsi"/>
-            <w:color w:val="1155CC"/>
-            <w:sz w:val="24"/>
-            <w:szCs w:val="24"/>
-            <w:u w:val="single"/>
-          </w:rPr>
-          <w:t>http://www.itis.ethz.ch/itis-for-health/tissue-properties/database/low-frequency-conductivity/</w:t>
-        </w:r>
-      </w:hyperlink>
-    </w:p>
-    <w:p>
-      <w:pPr>
-        <w:numPr>
-          <w:ilvl w:val="1"/>
-          <w:numId w:val="2"/>
-        </w:numPr>
-        <w:ind w:hanging="359"/>
-        <w:contextualSpacing/>
-        <w:rPr>
-          <w:rFonts w:asciiTheme="minorHAnsi" w:hAnsiTheme="minorHAnsi"/>
-          <w:sz w:val="24"/>
-          <w:szCs w:val="24"/>
-        </w:rPr>
-      </w:pPr>
-      <m:oMath>
-        <m:sSub>
-          <m:sSubPr>
-            <m:ctrlPr>
-              <w:rPr>
-                <w:rFonts w:ascii="Cambria Math" w:hAnsi="Cambria Math"/>
-                <w:sz w:val="24"/>
-                <w:szCs w:val="24"/>
-              </w:rPr>
-            </m:ctrlPr>
-          </m:sSubPr>
-          <m:e>
-            <m:r>
-              <w:rPr>
-                <w:rFonts w:ascii="Cambria Math" w:hAnsi="Cambria Math"/>
-                <w:sz w:val="24"/>
-                <w:szCs w:val="24"/>
-              </w:rPr>
-              <m:t>σ</m:t>
-            </m:r>
-          </m:e>
-          <m:sub>
-            <m:r>
-              <w:rPr>
-                <w:rFonts w:ascii="Cambria Math" w:hAnsi="Cambria Math"/>
-                <w:sz w:val="24"/>
-                <w:szCs w:val="24"/>
-              </w:rPr>
-              <m:t>skin</m:t>
-            </m:r>
-            <m:r>
-              <w:rPr>
-                <w:rFonts w:ascii="Cambria Math" w:hAnsi="Cambria Math"/>
-                <w:sz w:val="24"/>
-                <w:szCs w:val="24"/>
-              </w:rPr>
-              <m:t xml:space="preserve"> (</m:t>
-            </m:r>
-            <m:r>
-              <w:rPr>
-                <w:rFonts w:ascii="Cambria Math" w:hAnsi="Cambria Math"/>
-                <w:sz w:val="24"/>
-                <w:szCs w:val="24"/>
-              </w:rPr>
-              <m:t>macropore</m:t>
-            </m:r>
-            <m:r>
-              <w:rPr>
-                <w:rFonts w:ascii="Cambria Math" w:hAnsi="Cambria Math"/>
-                <w:sz w:val="24"/>
-                <w:szCs w:val="24"/>
-              </w:rPr>
-              <m:t>)</m:t>
-            </m:r>
-          </m:sub>
-        </m:sSub>
-        <m:r>
-          <w:rPr>
-            <w:rFonts w:ascii="Cambria Math" w:hAnsi="Cambria Math"/>
-            <w:sz w:val="24"/>
-            <w:szCs w:val="24"/>
-          </w:rPr>
-          <m:t>= 1</m:t>
-        </m:r>
-        <m:sSup>
-          <m:sSupPr>
-            <m:ctrlPr>
-              <w:rPr>
-                <w:rFonts w:ascii="Cambria Math" w:hAnsi="Cambria Math"/>
-                <w:sz w:val="24"/>
-                <w:szCs w:val="24"/>
-              </w:rPr>
-            </m:ctrlPr>
-          </m:sSupPr>
-          <m:e>
-            <m:r>
-              <w:rPr>
-                <w:rFonts w:ascii="Cambria Math" w:hAnsi="Cambria Math"/>
-                <w:sz w:val="24"/>
-                <w:szCs w:val="24"/>
-              </w:rPr>
-              <m:t>0</m:t>
-            </m:r>
-          </m:e>
-          <m:sup>
-            <m:r>
-              <w:rPr>
-                <w:rFonts w:ascii="Cambria Math" w:hAnsi="Cambria Math"/>
-                <w:sz w:val="24"/>
-                <w:szCs w:val="24"/>
-              </w:rPr>
-              <m:t>-</m:t>
-            </m:r>
-            <m:r>
-              <w:rPr>
-                <w:rFonts w:ascii="Cambria Math" w:hAnsi="Cambria Math"/>
-                <w:sz w:val="24"/>
-                <w:szCs w:val="24"/>
-              </w:rPr>
-              <m:t>2</m:t>
-            </m:r>
-          </m:sup>
-        </m:sSup>
-        <m:sSup>
-          <m:sSupPr>
-            <m:ctrlPr>
-              <w:rPr>
-                <w:rFonts w:ascii="Cambria Math" w:hAnsi="Cambria Math"/>
-                <w:sz w:val="24"/>
-                <w:szCs w:val="24"/>
-              </w:rPr>
-            </m:ctrlPr>
-          </m:sSupPr>
-          <m:e>
-            <m:r>
-              <w:rPr>
-                <w:rFonts w:ascii="Cambria Math" w:hAnsi="Cambria Math"/>
-                <w:sz w:val="24"/>
-                <w:szCs w:val="24"/>
-              </w:rPr>
-              <m:t>Ω</m:t>
-            </m:r>
-          </m:e>
-          <m:sup>
-            <m:r>
-              <w:rPr>
-                <w:rFonts w:ascii="Cambria Math" w:hAnsi="Cambria Math"/>
-                <w:sz w:val="24"/>
-                <w:szCs w:val="24"/>
-              </w:rPr>
-              <m:t>-</m:t>
-            </m:r>
-            <m:r>
-              <w:rPr>
-                <w:rFonts w:ascii="Cambria Math" w:hAnsi="Cambria Math"/>
-                <w:sz w:val="24"/>
-                <w:szCs w:val="24"/>
-              </w:rPr>
-              <m:t>1</m:t>
-            </m:r>
-          </m:sup>
-        </m:sSup>
-        <m:r>
-          <w:rPr>
-            <w:rFonts w:ascii="Cambria Math" w:hAnsi="Cambria Math"/>
-            <w:sz w:val="24"/>
-            <w:szCs w:val="24"/>
-          </w:rPr>
-          <m:t>c</m:t>
-        </m:r>
-        <m:sSup>
-          <m:sSupPr>
-            <m:ctrlPr>
-              <w:rPr>
-                <w:rFonts w:ascii="Cambria Math" w:hAnsi="Cambria Math"/>
-                <w:sz w:val="24"/>
-                <w:szCs w:val="24"/>
-              </w:rPr>
-            </m:ctrlPr>
-          </m:sSupPr>
-          <m:e>
-            <m:r>
-              <w:rPr>
-                <w:rFonts w:ascii="Cambria Math" w:hAnsi="Cambria Math"/>
-                <w:sz w:val="24"/>
-                <w:szCs w:val="24"/>
-              </w:rPr>
-              <m:t>m</m:t>
-            </m:r>
-          </m:e>
-          <m:sup>
-            <m:r>
-              <w:rPr>
-                <w:rFonts w:ascii="Cambria Math" w:hAnsi="Cambria Math"/>
-                <w:sz w:val="24"/>
-                <w:szCs w:val="24"/>
-              </w:rPr>
-              <m:t>-</m:t>
-            </m:r>
-            <m:r>
-              <w:rPr>
-                <w:rFonts w:ascii="Cambria Math" w:hAnsi="Cambria Math"/>
-                <w:sz w:val="24"/>
-                <w:szCs w:val="24"/>
-              </w:rPr>
-              <m:t>1</m:t>
-            </m:r>
-          </m:sup>
-        </m:sSup>
-      </m:oMath>
+          <w:rFonts w:ascii="Times New Roman" w:eastAsia="Times New Roman" w:hAnsi="Times New Roman" w:cs="Times New Roman"/>
+          <w:color w:val="222222"/>
+          <w:sz w:val="24"/>
+          <w:szCs w:val="24"/>
+          <w:shd w:val="clear" w:color="auto" w:fill="FFFFFF"/>
+        </w:rPr>
+        <w:t xml:space="preserve">Sunaga, Takahiro et al. “Measurement of the Electrical Properties of Human Skin and the Variation among Subjects with Certain Skin Conditions.” </w:t>
+      </w:r>
+      <w:r>
+        <w:rPr>
+          <w:rFonts w:ascii="Times New Roman" w:eastAsia="Times New Roman" w:hAnsi="Times New Roman" w:cs="Times New Roman"/>
+          <w:i/>
+          <w:iCs/>
+          <w:color w:val="222222"/>
+          <w:sz w:val="24"/>
+          <w:szCs w:val="24"/>
+          <w:shd w:val="clear" w:color="auto" w:fill="FFFFFF"/>
+        </w:rPr>
+        <w:t>Physics in Medicine and Biology</w:t>
+      </w:r>
+      <w:r>
+        <w:rPr>
+          <w:rFonts w:ascii="Times New Roman" w:eastAsia="Times New Roman" w:hAnsi="Times New Roman" w:cs="Times New Roman"/>
+          <w:color w:val="222222"/>
+          <w:sz w:val="24"/>
+          <w:szCs w:val="24"/>
+          <w:shd w:val="clear" w:color="auto" w:fill="FFFFFF"/>
+        </w:rPr>
+        <w:t xml:space="preserve"> 47.1 (2002): N11. Web. 6 Nov. 2014.</w:t>
+      </w:r>
     </w:p>
     <w:p>
       <w:pPr>
@@ -1643,46 +1446,31 @@
         <w:ind w:hanging="359"/>
         <w:contextualSpacing/>
         <w:rPr>
-          <w:rFonts w:asciiTheme="minorHAnsi" w:hAnsiTheme="minorHAnsi"/>
-          <w:sz w:val="24"/>
-          <w:szCs w:val="24"/>
-        </w:rPr>
-      </w:pPr>
-      <w:r>
-        <w:rPr>
-          <w:rFonts w:asciiTheme="minorHAnsi" w:hAnsiTheme="minorHAnsi"/>
+          <w:rFonts w:ascii="Times New Roman" w:hAnsi="Times New Roman" w:cs="Times New Roman"/>
+          <w:sz w:val="24"/>
+          <w:szCs w:val="24"/>
+        </w:rPr>
+      </w:pPr>
+      <w:r>
+        <w:rPr>
+          <w:rFonts w:ascii="Times New Roman" w:hAnsi="Times New Roman" w:cs="Times New Roman"/>
+          <w:sz w:val="24"/>
+          <w:szCs w:val="24"/>
+        </w:rPr>
+        <w:t xml:space="preserve"> </w:t>
+      </w:r>
+      <w:r>
+        <w:rPr>
+          <w:rFonts w:ascii="Times New Roman" w:hAnsi="Times New Roman" w:cs="Times New Roman"/>
           <w:sz w:val="24"/>
           <w:szCs w:val="24"/>
         </w:rPr>
         <w:t xml:space="preserve">[2] </w:t>
       </w:r>
-      <w:r>
-        <w:rPr>
-          <w:rFonts w:asciiTheme="minorHAnsi" w:hAnsiTheme="minorHAnsi"/>
-          <w:sz w:val="24"/>
-          <w:szCs w:val="24"/>
-        </w:rPr>
-        <w:t>Fiber Diameters of Trigeminal Nerve</w:t>
-      </w:r>
-    </w:p>
-    <w:p>
-      <w:pPr>
-        <w:numPr>
-          <w:ilvl w:val="1"/>
-          <w:numId w:val="2"/>
-        </w:numPr>
-        <w:ind w:hanging="359"/>
-        <w:contextualSpacing/>
-        <w:rPr>
-          <w:rFonts w:asciiTheme="minorHAnsi" w:hAnsiTheme="minorHAnsi"/>
-          <w:sz w:val="24"/>
-          <w:szCs w:val="24"/>
-        </w:rPr>
-      </w:pPr>
       <w:proofErr w:type="spellStart"/>
       <w:r>
         <w:rPr>
-          <w:rFonts w:asciiTheme="minorHAnsi" w:eastAsia="Verdana" w:hAnsiTheme="minorHAnsi" w:cs="Verdana"/>
+          <w:rFonts w:ascii="Times New Roman" w:eastAsia="Verdana" w:hAnsi="Times New Roman" w:cs="Times New Roman"/>
           <w:color w:val="222222"/>
           <w:sz w:val="24"/>
           <w:szCs w:val="24"/>
@@ -1693,7 +1481,7 @@
       <w:proofErr w:type="spellEnd"/>
       <w:r>
         <w:rPr>
-          <w:rFonts w:asciiTheme="minorHAnsi" w:eastAsia="Verdana" w:hAnsiTheme="minorHAnsi" w:cs="Verdana"/>
+          <w:rFonts w:ascii="Times New Roman" w:eastAsia="Verdana" w:hAnsi="Times New Roman" w:cs="Times New Roman"/>
           <w:color w:val="222222"/>
           <w:sz w:val="24"/>
           <w:szCs w:val="24"/>
@@ -1704,7 +1492,7 @@
       <w:proofErr w:type="spellStart"/>
       <w:r>
         <w:rPr>
-          <w:rFonts w:asciiTheme="minorHAnsi" w:eastAsia="Verdana" w:hAnsiTheme="minorHAnsi" w:cs="Verdana"/>
+          <w:rFonts w:ascii="Times New Roman" w:eastAsia="Verdana" w:hAnsi="Times New Roman" w:cs="Times New Roman"/>
           <w:color w:val="222222"/>
           <w:sz w:val="24"/>
           <w:szCs w:val="24"/>
@@ -1715,7 +1503,7 @@
       <w:proofErr w:type="spellEnd"/>
       <w:r>
         <w:rPr>
-          <w:rFonts w:asciiTheme="minorHAnsi" w:eastAsia="Verdana" w:hAnsiTheme="minorHAnsi" w:cs="Verdana"/>
+          <w:rFonts w:ascii="Times New Roman" w:eastAsia="Verdana" w:hAnsi="Times New Roman" w:cs="Times New Roman"/>
           <w:color w:val="222222"/>
           <w:sz w:val="24"/>
           <w:szCs w:val="24"/>
@@ -1725,7 +1513,7 @@
       </w:r>
       <w:r>
         <w:rPr>
-          <w:rFonts w:asciiTheme="minorHAnsi" w:eastAsia="Verdana" w:hAnsiTheme="minorHAnsi" w:cs="Verdana"/>
+          <w:rFonts w:ascii="Times New Roman" w:eastAsia="Verdana" w:hAnsi="Times New Roman" w:cs="Times New Roman"/>
           <w:i/>
           <w:color w:val="222222"/>
           <w:sz w:val="24"/>
@@ -1736,7 +1524,7 @@
       </w:r>
       <w:r>
         <w:rPr>
-          <w:rFonts w:asciiTheme="minorHAnsi" w:eastAsia="Verdana" w:hAnsiTheme="minorHAnsi" w:cs="Verdana"/>
+          <w:rFonts w:ascii="Times New Roman" w:eastAsia="Verdana" w:hAnsi="Times New Roman" w:cs="Times New Roman"/>
           <w:color w:val="222222"/>
           <w:sz w:val="24"/>
           <w:szCs w:val="24"/>
@@ -1754,7 +1542,7 @@
         <w:ind w:hanging="359"/>
         <w:contextualSpacing/>
         <w:rPr>
-          <w:rFonts w:asciiTheme="minorHAnsi" w:eastAsia="Verdana" w:hAnsiTheme="minorHAnsi" w:cs="Verdana"/>
+          <w:rFonts w:ascii="Times New Roman" w:eastAsia="Verdana" w:hAnsi="Times New Roman" w:cs="Times New Roman"/>
           <w:color w:val="222222"/>
           <w:sz w:val="24"/>
           <w:szCs w:val="24"/>
@@ -1763,161 +1551,54 @@
       </w:pPr>
       <w:r>
         <w:rPr>
-          <w:rFonts w:asciiTheme="minorHAnsi" w:eastAsia="Verdana" w:hAnsiTheme="minorHAnsi" w:cs="Verdana"/>
+          <w:rFonts w:ascii="Times New Roman" w:eastAsia="Verdana" w:hAnsi="Times New Roman" w:cs="Times New Roman"/>
           <w:color w:val="222222"/>
           <w:sz w:val="24"/>
           <w:szCs w:val="24"/>
           <w:highlight w:val="white"/>
         </w:rPr>
-        <w:t xml:space="preserve">[3] </w:t>
-      </w:r>
-      <w:r>
-        <w:rPr>
-          <w:rFonts w:asciiTheme="minorHAnsi" w:eastAsia="Verdana" w:hAnsiTheme="minorHAnsi" w:cs="Verdana"/>
+        <w:t>[3</w:t>
+      </w:r>
+      <w:r>
+        <w:rPr>
+          <w:rFonts w:ascii="Times New Roman" w:eastAsia="Verdana" w:hAnsi="Times New Roman" w:cs="Times New Roman"/>
           <w:color w:val="222222"/>
           <w:sz w:val="24"/>
           <w:szCs w:val="24"/>
           <w:highlight w:val="white"/>
         </w:rPr>
-        <w:t>Distance to Trigeminal Nerve</w:t>
-      </w:r>
-    </w:p>
-    <w:p>
-      <w:pPr>
-        <w:numPr>
-          <w:ilvl w:val="1"/>
-          <w:numId w:val="2"/>
-        </w:numPr>
-        <w:ind w:hanging="359"/>
-        <w:contextualSpacing/>
-        <w:rPr>
-          <w:rFonts w:asciiTheme="minorHAnsi" w:eastAsia="Verdana" w:hAnsiTheme="minorHAnsi" w:cs="Verdana"/>
+        <w:t xml:space="preserve">] </w:t>
+      </w:r>
+      <w:r>
+        <w:rPr>
+          <w:rFonts w:ascii="Times New Roman" w:eastAsia="Verdana" w:hAnsi="Times New Roman" w:cs="Times New Roman"/>
           <w:color w:val="222222"/>
           <w:sz w:val="24"/>
           <w:szCs w:val="24"/>
           <w:highlight w:val="white"/>
         </w:rPr>
-      </w:pPr>
-      <w:hyperlink r:id="rId12" w:anchor="v=onepage&amp;q=distance%20between%20trigeminal%20nerve%20and%20skin%20surface&amp;f=false">
-        <w:r>
-          <w:rPr>
-            <w:rFonts w:asciiTheme="minorHAnsi" w:eastAsia="Verdana" w:hAnsiTheme="minorHAnsi" w:cs="Verdana"/>
-            <w:color w:val="1155CC"/>
-            <w:sz w:val="24"/>
-            <w:szCs w:val="24"/>
-            <w:highlight w:val="white"/>
-            <w:u w:val="single"/>
-          </w:rPr>
-          <w:t>http://books.google.com/books?id=w5ohAQAAMAAJ&amp;pg=PA1780&amp;lpg=PA1780&amp;dq=distance+between+trigeminal+nerve+and+skin+surface&amp;source=bl&amp;ots=1fsjcovX4z&amp;sig=IFQe5Gy-VDen3tjzeCcUEt782TI&amp;hl=en&amp;sa=X&amp;ei=QJJaVJ_MD_XasASi6YGIDA&amp;ved=0CEAQ6AEwBg#v=o</w:t>
-        </w:r>
-        <w:r>
-          <w:rPr>
-            <w:rFonts w:asciiTheme="minorHAnsi" w:eastAsia="Verdana" w:hAnsiTheme="minorHAnsi" w:cs="Verdana"/>
-            <w:color w:val="1155CC"/>
-            <w:sz w:val="24"/>
-            <w:szCs w:val="24"/>
-            <w:highlight w:val="white"/>
-            <w:u w:val="single"/>
-          </w:rPr>
-          <w:t>nepage&amp;q=distance%20between%20trigeminal%20nerve%20and%20skin%20surface&amp;f=false</w:t>
-        </w:r>
-      </w:hyperlink>
-      <w:r>
-        <w:rPr>
-          <w:rFonts w:asciiTheme="minorHAnsi" w:eastAsia="Verdana" w:hAnsiTheme="minorHAnsi" w:cs="Verdana"/>
-          <w:color w:val="222222"/>
-          <w:sz w:val="24"/>
-          <w:szCs w:val="24"/>
-          <w:highlight w:val="white"/>
-        </w:rPr>
-        <w:t xml:space="preserve"> (Page 1780)</w:t>
-      </w:r>
-    </w:p>
-    <w:p>
-      <w:pPr>
-        <w:numPr>
-          <w:ilvl w:val="1"/>
-          <w:numId w:val="2"/>
-        </w:numPr>
-        <w:ind w:hanging="359"/>
-        <w:contextualSpacing/>
-        <w:rPr>
-          <w:rFonts w:asciiTheme="minorHAnsi" w:eastAsia="Verdana" w:hAnsiTheme="minorHAnsi" w:cs="Verdana"/>
-          <w:color w:val="222222"/>
-          <w:sz w:val="24"/>
-          <w:szCs w:val="24"/>
-          <w:highlight w:val="white"/>
-        </w:rPr>
-      </w:pPr>
-      <w:r>
-        <w:rPr>
-          <w:rFonts w:asciiTheme="minorHAnsi" w:eastAsia="Verdana" w:hAnsiTheme="minorHAnsi" w:cs="Verdana"/>
+        <w:t xml:space="preserve">Ha, Richard Y. et al. “Analysis of Facial Skin Thickness: Defining the Relative Thickness Index. [Miscellaneous Article].” </w:t>
+      </w:r>
+      <w:r>
+        <w:rPr>
+          <w:rFonts w:ascii="Times New Roman" w:eastAsia="Verdana" w:hAnsi="Times New Roman" w:cs="Times New Roman"/>
           <w:i/>
           <w:color w:val="222222"/>
           <w:sz w:val="24"/>
           <w:szCs w:val="24"/>
           <w:highlight w:val="white"/>
         </w:rPr>
-        <w:t>Journal of the American Medical Association</w:t>
-      </w:r>
-      <w:r>
-        <w:rPr>
-          <w:rFonts w:asciiTheme="minorHAnsi" w:eastAsia="Verdana" w:hAnsiTheme="minorHAnsi" w:cs="Verdana"/>
+        <w:t>Plastic &amp; Reconstructive Surgery May 2005</w:t>
+      </w:r>
+      <w:r>
+        <w:rPr>
+          <w:rFonts w:ascii="Times New Roman" w:eastAsia="Verdana" w:hAnsi="Times New Roman" w:cs="Times New Roman"/>
           <w:color w:val="222222"/>
           <w:sz w:val="24"/>
           <w:szCs w:val="24"/>
           <w:highlight w:val="white"/>
         </w:rPr>
-        <w:t xml:space="preserve">. American Medical </w:t>
-      </w:r>
-      <w:proofErr w:type="gramStart"/>
-      <w:r>
-        <w:rPr>
-          <w:rFonts w:asciiTheme="minorHAnsi" w:eastAsia="Verdana" w:hAnsiTheme="minorHAnsi" w:cs="Verdana"/>
-          <w:color w:val="222222"/>
-          <w:sz w:val="24"/>
-          <w:szCs w:val="24"/>
-          <w:highlight w:val="white"/>
-        </w:rPr>
-        <w:t>Association.,</w:t>
-      </w:r>
-      <w:proofErr w:type="gramEnd"/>
-      <w:r>
-        <w:rPr>
-          <w:rFonts w:asciiTheme="minorHAnsi" w:eastAsia="Verdana" w:hAnsiTheme="minorHAnsi" w:cs="Verdana"/>
-          <w:color w:val="222222"/>
-          <w:sz w:val="24"/>
-          <w:szCs w:val="24"/>
-          <w:highlight w:val="white"/>
-        </w:rPr>
-        <w:t xml:space="preserve"> 1922. Print.</w:t>
-      </w:r>
-    </w:p>
-    <w:p>
-      <w:pPr>
-        <w:numPr>
-          <w:ilvl w:val="1"/>
-          <w:numId w:val="2"/>
-        </w:numPr>
-        <w:ind w:hanging="359"/>
-        <w:contextualSpacing/>
-        <w:rPr>
-          <w:rFonts w:asciiTheme="minorHAnsi" w:eastAsia="Verdana" w:hAnsiTheme="minorHAnsi" w:cs="Verdana"/>
-          <w:color w:val="222222"/>
-          <w:sz w:val="24"/>
-          <w:szCs w:val="24"/>
-          <w:highlight w:val="white"/>
-        </w:rPr>
-      </w:pPr>
-      <w:r>
-        <w:rPr>
-          <w:rFonts w:asciiTheme="minorHAnsi" w:eastAsia="Verdana" w:hAnsiTheme="minorHAnsi" w:cs="Verdana"/>
-          <w:color w:val="222222"/>
-          <w:sz w:val="24"/>
-          <w:szCs w:val="24"/>
-          <w:highlight w:val="white"/>
-        </w:rPr>
-        <w:t xml:space="preserve">Maxillary Nerve - 5 - 5.5cm </w:t>
+        <w:t xml:space="preserve"> 115.6 (2005): 1769–1773. Web. 5 Nov. 2014.</w:t>
       </w:r>
     </w:p>
     <w:p>
@@ -1929,7 +1610,7 @@
         <w:ind w:hanging="359"/>
         <w:contextualSpacing/>
         <w:rPr>
-          <w:rFonts w:asciiTheme="minorHAnsi" w:eastAsia="Verdana" w:hAnsiTheme="minorHAnsi" w:cs="Verdana"/>
+          <w:rFonts w:ascii="Times New Roman" w:eastAsia="Verdana" w:hAnsi="Times New Roman" w:cs="Times New Roman"/>
           <w:color w:val="222222"/>
           <w:sz w:val="24"/>
           <w:szCs w:val="24"/>
@@ -1938,302 +1619,88 @@
       </w:pPr>
       <w:r>
         <w:rPr>
-          <w:rFonts w:asciiTheme="minorHAnsi" w:eastAsia="Verdana" w:hAnsiTheme="minorHAnsi" w:cs="Verdana"/>
+          <w:rFonts w:ascii="Times New Roman" w:eastAsia="Verdana" w:hAnsi="Times New Roman" w:cs="Times New Roman"/>
           <w:color w:val="222222"/>
           <w:sz w:val="24"/>
           <w:szCs w:val="24"/>
           <w:highlight w:val="white"/>
         </w:rPr>
-        <w:t xml:space="preserve">[4] </w:t>
-      </w:r>
-      <w:r>
-        <w:rPr>
-          <w:rFonts w:asciiTheme="minorHAnsi" w:eastAsia="Verdana" w:hAnsiTheme="minorHAnsi" w:cs="Verdana"/>
+        <w:t xml:space="preserve"> [4</w:t>
+      </w:r>
+      <w:r>
+        <w:rPr>
+          <w:rFonts w:ascii="Times New Roman" w:eastAsia="Verdana" w:hAnsi="Times New Roman" w:cs="Times New Roman"/>
           <w:color w:val="222222"/>
           <w:sz w:val="24"/>
           <w:szCs w:val="24"/>
           <w:highlight w:val="white"/>
         </w:rPr>
-        <w:t>Facial Skin Depth</w:t>
-      </w:r>
-    </w:p>
-    <w:p>
-      <w:pPr>
-        <w:numPr>
-          <w:ilvl w:val="1"/>
-          <w:numId w:val="2"/>
-        </w:numPr>
-        <w:ind w:hanging="359"/>
+        <w:t xml:space="preserve">] </w:t>
+      </w:r>
+      <w:proofErr w:type="spellStart"/>
+      <w:r>
+        <w:rPr>
+          <w:rFonts w:ascii="Times New Roman" w:eastAsia="Times New Roman" w:hAnsi="Times New Roman" w:cs="Times New Roman"/>
+          <w:color w:val="222222"/>
+          <w:sz w:val="24"/>
+          <w:szCs w:val="24"/>
+          <w:shd w:val="clear" w:color="auto" w:fill="FFFFFF"/>
+        </w:rPr>
+        <w:t>DeGiorgio</w:t>
+      </w:r>
+      <w:proofErr w:type="spellEnd"/>
+      <w:r>
+        <w:rPr>
+          <w:rFonts w:ascii="Times New Roman" w:eastAsia="Times New Roman" w:hAnsi="Times New Roman" w:cs="Times New Roman"/>
+          <w:color w:val="222222"/>
+          <w:sz w:val="24"/>
+          <w:szCs w:val="24"/>
+          <w:shd w:val="clear" w:color="auto" w:fill="FFFFFF"/>
+        </w:rPr>
+        <w:t>, Christopher M. et al. “Pilot Study of Trigeminal Nerve Stimulation (TNS) for Epilepsy: A Proof-of-Concept Trial.”</w:t>
+      </w:r>
+      <w:proofErr w:type="spellStart"/>
+      <w:r>
+        <w:rPr>
+          <w:rFonts w:ascii="Times New Roman" w:eastAsia="Times New Roman" w:hAnsi="Times New Roman" w:cs="Times New Roman"/>
+          <w:i/>
+          <w:iCs/>
+          <w:color w:val="222222"/>
+          <w:sz w:val="24"/>
+          <w:szCs w:val="24"/>
+          <w:shd w:val="clear" w:color="auto" w:fill="FFFFFF"/>
+        </w:rPr>
+        <w:t>Epilepsia</w:t>
+      </w:r>
+      <w:proofErr w:type="spellEnd"/>
+      <w:r>
+        <w:rPr>
+          <w:rFonts w:ascii="Times New Roman" w:eastAsia="Times New Roman" w:hAnsi="Times New Roman" w:cs="Times New Roman"/>
+          <w:color w:val="222222"/>
+          <w:sz w:val="24"/>
+          <w:szCs w:val="24"/>
+          <w:shd w:val="clear" w:color="auto" w:fill="FFFFFF"/>
+        </w:rPr>
+        <w:t xml:space="preserve"> 47.7 (2006): 1213–1215. Web. 6 Nov. 2014.</w:t>
+      </w:r>
+    </w:p>
+    <w:p>
+      <w:pPr>
         <w:contextualSpacing/>
         <w:rPr>
-          <w:rFonts w:asciiTheme="minorHAnsi" w:eastAsia="Verdana" w:hAnsiTheme="minorHAnsi" w:cs="Verdana"/>
+          <w:rFonts w:ascii="Times New Roman" w:eastAsia="Verdana" w:hAnsi="Times New Roman" w:cs="Times New Roman"/>
           <w:color w:val="222222"/>
           <w:sz w:val="24"/>
           <w:szCs w:val="24"/>
           <w:highlight w:val="white"/>
         </w:rPr>
       </w:pPr>
-      <w:r>
-        <w:rPr>
-          <w:rFonts w:asciiTheme="minorHAnsi" w:eastAsia="Verdana" w:hAnsiTheme="minorHAnsi" w:cs="Verdana"/>
-          <w:color w:val="222222"/>
-          <w:sz w:val="24"/>
-          <w:szCs w:val="24"/>
-          <w:highlight w:val="white"/>
-        </w:rPr>
-        <w:t>Ha, Richard Y. et al. “Analy</w:t>
-      </w:r>
-      <w:r>
-        <w:rPr>
-          <w:rFonts w:asciiTheme="minorHAnsi" w:eastAsia="Verdana" w:hAnsiTheme="minorHAnsi" w:cs="Verdana"/>
-          <w:color w:val="222222"/>
-          <w:sz w:val="24"/>
-          <w:szCs w:val="24"/>
-          <w:highlight w:val="white"/>
-        </w:rPr>
-        <w:t xml:space="preserve">sis of Facial Skin Thickness: Defining the Relative Thickness Index. [Miscellaneous Article].” </w:t>
-      </w:r>
-      <w:r>
-        <w:rPr>
-          <w:rFonts w:asciiTheme="minorHAnsi" w:eastAsia="Verdana" w:hAnsiTheme="minorHAnsi" w:cs="Verdana"/>
-          <w:i/>
-          <w:color w:val="222222"/>
-          <w:sz w:val="24"/>
-          <w:szCs w:val="24"/>
-          <w:highlight w:val="white"/>
-        </w:rPr>
-        <w:t>Plastic &amp; Reconstructive Surgery May 2005</w:t>
-      </w:r>
-      <w:r>
-        <w:rPr>
-          <w:rFonts w:asciiTheme="minorHAnsi" w:eastAsia="Verdana" w:hAnsiTheme="minorHAnsi" w:cs="Verdana"/>
-          <w:color w:val="222222"/>
-          <w:sz w:val="24"/>
-          <w:szCs w:val="24"/>
-          <w:highlight w:val="white"/>
-        </w:rPr>
-        <w:t xml:space="preserve"> 115.6 (2005): 1769–1773. Web. 5 Nov. 2014.</w:t>
-      </w:r>
-    </w:p>
-    <w:p>
-      <w:pPr>
-        <w:numPr>
-          <w:ilvl w:val="1"/>
-          <w:numId w:val="2"/>
-        </w:numPr>
-        <w:ind w:hanging="359"/>
+    </w:p>
+    <w:p>
+      <w:pPr>
         <w:contextualSpacing/>
         <w:rPr>
-          <w:rFonts w:asciiTheme="minorHAnsi" w:eastAsia="Verdana" w:hAnsiTheme="minorHAnsi" w:cs="Verdana"/>
-          <w:color w:val="222222"/>
-          <w:sz w:val="24"/>
-          <w:szCs w:val="24"/>
-          <w:highlight w:val="white"/>
-        </w:rPr>
-      </w:pPr>
-      <w:r>
-        <w:rPr>
-          <w:rFonts w:asciiTheme="minorHAnsi" w:eastAsia="Verdana" w:hAnsiTheme="minorHAnsi" w:cs="Verdana"/>
-          <w:color w:val="222222"/>
-          <w:sz w:val="24"/>
-          <w:szCs w:val="24"/>
-          <w:highlight w:val="white"/>
-        </w:rPr>
-        <w:t>Forehead - 1.03 mm</w:t>
-      </w:r>
-    </w:p>
-    <w:p>
-      <w:pPr>
-        <w:numPr>
-          <w:ilvl w:val="1"/>
-          <w:numId w:val="2"/>
-        </w:numPr>
-        <w:ind w:hanging="359"/>
-        <w:contextualSpacing/>
-        <w:rPr>
-          <w:rFonts w:asciiTheme="minorHAnsi" w:eastAsia="Verdana" w:hAnsiTheme="minorHAnsi" w:cs="Verdana"/>
-          <w:color w:val="222222"/>
-          <w:sz w:val="24"/>
-          <w:szCs w:val="24"/>
-          <w:highlight w:val="white"/>
-        </w:rPr>
-      </w:pPr>
-      <w:r>
-        <w:rPr>
-          <w:rFonts w:asciiTheme="minorHAnsi" w:eastAsia="Verdana" w:hAnsiTheme="minorHAnsi" w:cs="Verdana"/>
-          <w:color w:val="222222"/>
-          <w:sz w:val="24"/>
-          <w:szCs w:val="24"/>
-          <w:highlight w:val="white"/>
-        </w:rPr>
-        <w:t>Cheek - 1.07 - 1.17 mm</w:t>
-      </w:r>
-    </w:p>
-    <w:p>
-      <w:pPr>
-        <w:numPr>
-          <w:ilvl w:val="0"/>
-          <w:numId w:val="2"/>
-        </w:numPr>
-        <w:ind w:hanging="359"/>
-        <w:contextualSpacing/>
-        <w:rPr>
-          <w:rFonts w:asciiTheme="minorHAnsi" w:eastAsia="Verdana" w:hAnsiTheme="minorHAnsi" w:cs="Verdana"/>
-          <w:color w:val="222222"/>
-          <w:sz w:val="24"/>
-          <w:szCs w:val="24"/>
-          <w:highlight w:val="white"/>
-        </w:rPr>
-      </w:pPr>
-      <w:r>
-        <w:rPr>
-          <w:rFonts w:asciiTheme="minorHAnsi" w:eastAsia="Verdana" w:hAnsiTheme="minorHAnsi" w:cs="Verdana"/>
-          <w:color w:val="222222"/>
-          <w:sz w:val="24"/>
-          <w:szCs w:val="24"/>
-          <w:highlight w:val="white"/>
-        </w:rPr>
-        <w:t xml:space="preserve">[5] </w:t>
-      </w:r>
-      <w:r>
-        <w:rPr>
-          <w:rFonts w:asciiTheme="minorHAnsi" w:eastAsia="Verdana" w:hAnsiTheme="minorHAnsi" w:cs="Verdana"/>
-          <w:color w:val="222222"/>
-          <w:sz w:val="24"/>
-          <w:szCs w:val="24"/>
-          <w:highlight w:val="white"/>
-        </w:rPr>
-        <w:t>Stimulation Methods:</w:t>
-      </w:r>
-    </w:p>
-    <w:p>
-      <w:pPr>
-        <w:numPr>
-          <w:ilvl w:val="1"/>
-          <w:numId w:val="2"/>
-        </w:numPr>
-        <w:ind w:hanging="359"/>
-        <w:contextualSpacing/>
-        <w:rPr>
-          <w:rFonts w:asciiTheme="minorHAnsi" w:eastAsia="Verdana" w:hAnsiTheme="minorHAnsi" w:cs="Verdana"/>
-          <w:color w:val="222222"/>
-          <w:sz w:val="24"/>
-          <w:szCs w:val="24"/>
-          <w:highlight w:val="white"/>
-        </w:rPr>
-      </w:pPr>
-      <w:r>
-        <w:rPr>
-          <w:rFonts w:asciiTheme="minorHAnsi" w:eastAsia="Verdana" w:hAnsiTheme="minorHAnsi" w:cs="Verdana"/>
-          <w:color w:val="222222"/>
-          <w:sz w:val="24"/>
-          <w:szCs w:val="24"/>
-          <w:highlight w:val="white"/>
-        </w:rPr>
-        <w:t>http://onlinelibrary.wiley.com/doi/10.1111/j.1528-1167.2006.00594.x/full</w:t>
-      </w:r>
-    </w:p>
-    <w:p>
-      <w:pPr>
-        <w:contextualSpacing/>
-        <w:rPr>
-          <w:rFonts w:asciiTheme="minorHAnsi" w:eastAsia="Verdana" w:hAnsiTheme="minorHAnsi" w:cs="Verdana"/>
-          <w:color w:val="222222"/>
-          <w:sz w:val="24"/>
-          <w:szCs w:val="24"/>
-          <w:highlight w:val="white"/>
-        </w:rPr>
-      </w:pPr>
-    </w:p>
-    <w:p>
-      <w:pPr>
-        <w:contextualSpacing/>
-        <w:rPr>
-          <w:rFonts w:asciiTheme="minorHAnsi" w:eastAsia="Verdana" w:hAnsiTheme="minorHAnsi" w:cs="Verdana"/>
-          <w:color w:val="222222"/>
-          <w:sz w:val="24"/>
-          <w:szCs w:val="24"/>
-          <w:highlight w:val="white"/>
-        </w:rPr>
-      </w:pPr>
-    </w:p>
-    <w:p>
-      <w:pPr>
-        <w:contextualSpacing/>
-        <w:rPr>
-          <w:rFonts w:asciiTheme="minorHAnsi" w:eastAsia="Verdana" w:hAnsiTheme="minorHAnsi" w:cs="Verdana"/>
-          <w:color w:val="222222"/>
-          <w:sz w:val="24"/>
-          <w:szCs w:val="24"/>
-          <w:highlight w:val="white"/>
-        </w:rPr>
-      </w:pPr>
-    </w:p>
-    <w:p>
-      <w:pPr>
-        <w:contextualSpacing/>
-        <w:rPr>
-          <w:rFonts w:asciiTheme="minorHAnsi" w:eastAsia="Verdana" w:hAnsiTheme="minorHAnsi" w:cs="Verdana"/>
-          <w:color w:val="222222"/>
-          <w:sz w:val="24"/>
-          <w:szCs w:val="24"/>
-          <w:highlight w:val="white"/>
-        </w:rPr>
-      </w:pPr>
-    </w:p>
-    <w:p>
-      <w:pPr>
-        <w:contextualSpacing/>
-        <w:rPr>
-          <w:rFonts w:asciiTheme="minorHAnsi" w:eastAsia="Verdana" w:hAnsiTheme="minorHAnsi" w:cs="Verdana"/>
-          <w:color w:val="222222"/>
-          <w:sz w:val="24"/>
-          <w:szCs w:val="24"/>
-          <w:highlight w:val="white"/>
-        </w:rPr>
-      </w:pPr>
-    </w:p>
-    <w:p>
-      <w:pPr>
-        <w:contextualSpacing/>
-        <w:rPr>
-          <w:rFonts w:asciiTheme="minorHAnsi" w:eastAsia="Verdana" w:hAnsiTheme="minorHAnsi" w:cs="Verdana"/>
-          <w:color w:val="222222"/>
-          <w:sz w:val="24"/>
-          <w:szCs w:val="24"/>
-          <w:highlight w:val="white"/>
-        </w:rPr>
-      </w:pPr>
-    </w:p>
-    <w:p>
-      <w:pPr>
-        <w:contextualSpacing/>
-        <w:rPr>
-          <w:rFonts w:asciiTheme="minorHAnsi" w:eastAsia="Verdana" w:hAnsiTheme="minorHAnsi" w:cs="Verdana"/>
-          <w:color w:val="222222"/>
-          <w:sz w:val="24"/>
-          <w:szCs w:val="24"/>
-          <w:highlight w:val="white"/>
-        </w:rPr>
-      </w:pPr>
-    </w:p>
-    <w:p>
-      <w:pPr>
-        <w:contextualSpacing/>
-        <w:rPr>
-          <w:rFonts w:asciiTheme="minorHAnsi" w:eastAsia="Verdana" w:hAnsiTheme="minorHAnsi" w:cs="Verdana"/>
-          <w:color w:val="222222"/>
-          <w:sz w:val="24"/>
-          <w:szCs w:val="24"/>
-          <w:highlight w:val="white"/>
-        </w:rPr>
-      </w:pPr>
-    </w:p>
-    <w:p>
-      <w:pPr>
-        <w:contextualSpacing/>
-        <w:rPr>
-          <w:rFonts w:asciiTheme="minorHAnsi" w:eastAsia="Verdana" w:hAnsiTheme="minorHAnsi" w:cs="Verdana"/>
+          <w:rFonts w:ascii="Times New Roman" w:eastAsia="Verdana" w:hAnsi="Times New Roman" w:cs="Times New Roman"/>
           <w:b/>
           <w:color w:val="222222"/>
           <w:sz w:val="24"/>
@@ -2244,7 +1711,7 @@
       </w:pPr>
       <w:r>
         <w:rPr>
-          <w:rFonts w:asciiTheme="minorHAnsi" w:eastAsia="Verdana" w:hAnsiTheme="minorHAnsi" w:cs="Verdana"/>
+          <w:rFonts w:ascii="Times New Roman" w:eastAsia="Verdana" w:hAnsi="Times New Roman" w:cs="Times New Roman"/>
           <w:b/>
           <w:color w:val="222222"/>
           <w:sz w:val="24"/>
@@ -2252,7 +1719,6 @@
           <w:highlight w:val="white"/>
           <w:u w:val="single"/>
         </w:rPr>
-        <w:lastRenderedPageBreak/>
         <w:t>Trigeminal Nerve Pathway</w:t>
       </w:r>
     </w:p>
@@ -2260,7 +1726,7 @@
       <w:pPr>
         <w:spacing w:line="240" w:lineRule="auto"/>
         <w:rPr>
-          <w:rFonts w:asciiTheme="minorHAnsi" w:eastAsia="Verdana" w:hAnsiTheme="minorHAnsi" w:cs="Verdana"/>
+          <w:rFonts w:ascii="Times New Roman" w:eastAsia="Verdana" w:hAnsi="Times New Roman" w:cs="Times New Roman"/>
           <w:color w:val="222222"/>
           <w:sz w:val="24"/>
           <w:szCs w:val="24"/>
@@ -2285,7 +1751,16 @@
           <w:sz w:val="24"/>
           <w:szCs w:val="24"/>
         </w:rPr>
-        <w:t xml:space="preserve">[6] </w:t>
+        <w:t>[5</w:t>
+      </w:r>
+      <w:r>
+        <w:rPr>
+          <w:rFonts w:ascii="Times New Roman" w:eastAsia="Times New Roman" w:hAnsi="Times New Roman" w:cs="Times New Roman"/>
+          <w:color w:val="auto"/>
+          <w:sz w:val="24"/>
+          <w:szCs w:val="24"/>
+        </w:rPr>
+        <w:t xml:space="preserve">] </w:t>
       </w:r>
       <w:proofErr w:type="spellStart"/>
       <w:r>
@@ -2365,7 +1840,27 @@
           <w:sz w:val="24"/>
           <w:szCs w:val="24"/>
         </w:rPr>
-        <w:t>, 22, no. 4 (October 2011): 449–56. doi:10.1016/j.nec.2011.07.001.</w:t>
+        <w:t xml:space="preserve">, 22, no. 4 (October 2011): 449–56. </w:t>
+      </w:r>
+      <w:proofErr w:type="gramStart"/>
+      <w:r>
+        <w:rPr>
+          <w:rFonts w:ascii="Times New Roman" w:eastAsia="Times New Roman" w:hAnsi="Times New Roman" w:cs="Times New Roman"/>
+          <w:color w:val="auto"/>
+          <w:sz w:val="24"/>
+          <w:szCs w:val="24"/>
+        </w:rPr>
+        <w:t>doi:10.1016</w:t>
+      </w:r>
+      <w:proofErr w:type="gramEnd"/>
+      <w:r>
+        <w:rPr>
+          <w:rFonts w:ascii="Times New Roman" w:eastAsia="Times New Roman" w:hAnsi="Times New Roman" w:cs="Times New Roman"/>
+          <w:color w:val="auto"/>
+          <w:sz w:val="24"/>
+          <w:szCs w:val="24"/>
+        </w:rPr>
+        <w:t>/j.nec.2011.07.001.</w:t>
       </w:r>
     </w:p>
     <w:p>
@@ -2398,7 +1893,7 @@
           <w:sz w:val="24"/>
           <w:szCs w:val="24"/>
         </w:rPr>
-        <w:t xml:space="preserve">[7] </w:t>
+        <w:t>[6</w:t>
       </w:r>
       <w:r>
         <w:rPr>
@@ -2407,17 +1902,7 @@
           <w:sz w:val="24"/>
           <w:szCs w:val="24"/>
         </w:rPr>
-        <w:t xml:space="preserve">King, Michael S. “Anatomy of the Rostral Nucleus of the Solitary Tract.” </w:t>
-      </w:r>
-      <w:proofErr w:type="gramStart"/>
-      <w:r>
-        <w:rPr>
-          <w:rFonts w:ascii="Times New Roman" w:eastAsia="Times New Roman" w:hAnsi="Times New Roman" w:cs="Times New Roman"/>
-          <w:color w:val="auto"/>
-          <w:sz w:val="24"/>
-          <w:szCs w:val="24"/>
-        </w:rPr>
-        <w:t xml:space="preserve">In </w:t>
+        <w:t xml:space="preserve">] King, Michael S. “Anatomy of the Rostral Nucleus of the Solitary Tract.” In </w:t>
       </w:r>
       <w:r>
         <w:rPr>
@@ -2437,7 +1922,17 @@
           <w:sz w:val="24"/>
           <w:szCs w:val="24"/>
         </w:rPr>
-        <w:t>, edited by Robert M. Bradley.</w:t>
+        <w:t xml:space="preserve">, edited by Robert M. Bradley. </w:t>
+      </w:r>
+      <w:proofErr w:type="gramStart"/>
+      <w:r>
+        <w:rPr>
+          <w:rFonts w:ascii="Times New Roman" w:eastAsia="Times New Roman" w:hAnsi="Times New Roman" w:cs="Times New Roman"/>
+          <w:color w:val="auto"/>
+          <w:sz w:val="24"/>
+          <w:szCs w:val="24"/>
+        </w:rPr>
+        <w:t>Frontiers in Neuroscience.</w:t>
       </w:r>
       <w:proofErr w:type="gramEnd"/>
       <w:r>
@@ -2447,29 +1942,9 @@
           <w:sz w:val="24"/>
           <w:szCs w:val="24"/>
         </w:rPr>
-        <w:t xml:space="preserve"> </w:t>
-      </w:r>
-      <w:proofErr w:type="gramStart"/>
-      <w:r>
-        <w:rPr>
-          <w:rFonts w:ascii="Times New Roman" w:eastAsia="Times New Roman" w:hAnsi="Times New Roman" w:cs="Times New Roman"/>
-          <w:color w:val="auto"/>
-          <w:sz w:val="24"/>
-          <w:szCs w:val="24"/>
-        </w:rPr>
-        <w:t>Frontiers in Neuroscience.</w:t>
-      </w:r>
-      <w:proofErr w:type="gramEnd"/>
-      <w:r>
-        <w:rPr>
-          <w:rFonts w:ascii="Times New Roman" w:eastAsia="Times New Roman" w:hAnsi="Times New Roman" w:cs="Times New Roman"/>
-          <w:color w:val="auto"/>
-          <w:sz w:val="24"/>
-          <w:szCs w:val="24"/>
-        </w:rPr>
         <w:t xml:space="preserve"> Boca Raton (FL): CRC Press, 2007. </w:t>
       </w:r>
-      <w:hyperlink r:id="rId13" w:history="1">
+      <w:hyperlink r:id="rId10" w:history="1">
         <w:r>
           <w:rPr>
             <w:rStyle w:val="Hyperlink"/>
@@ -2515,65 +1990,45 @@
       </w:pPr>
       <w:r>
         <w:rPr>
-          <w:rFonts w:asciiTheme="minorHAnsi" w:eastAsia="Verdana" w:hAnsiTheme="minorHAnsi" w:cs="Verdana"/>
+          <w:rFonts w:ascii="Times New Roman" w:eastAsia="Verdana" w:hAnsi="Times New Roman" w:cs="Times New Roman"/>
           <w:color w:val="222222"/>
           <w:sz w:val="24"/>
           <w:szCs w:val="24"/>
         </w:rPr>
-        <w:t xml:space="preserve">[8] </w:t>
-      </w:r>
-      <w:r>
-        <w:rPr>
-          <w:rFonts w:asciiTheme="minorHAnsi" w:eastAsia="Verdana" w:hAnsiTheme="minorHAnsi" w:cs="Verdana"/>
+        <w:t>[7</w:t>
+      </w:r>
+      <w:r>
+        <w:rPr>
+          <w:rFonts w:ascii="Times New Roman" w:eastAsia="Verdana" w:hAnsi="Times New Roman" w:cs="Times New Roman"/>
           <w:color w:val="222222"/>
           <w:sz w:val="24"/>
           <w:szCs w:val="24"/>
         </w:rPr>
-        <w:t>"</w:t>
-      </w:r>
-      <w:r>
-        <w:rPr>
-          <w:rFonts w:asciiTheme="minorHAnsi" w:eastAsia="Verdana" w:hAnsiTheme="minorHAnsi" w:cs="Verdana"/>
+        <w:t>] "</w:t>
+      </w:r>
+      <w:r>
+        <w:rPr>
+          <w:rFonts w:ascii="Times New Roman" w:eastAsia="Verdana" w:hAnsi="Times New Roman" w:cs="Times New Roman"/>
           <w:color w:val="000000" w:themeColor="text1"/>
           <w:sz w:val="24"/>
           <w:szCs w:val="24"/>
         </w:rPr>
-        <w:t xml:space="preserve">Medical Neurosciences." </w:t>
-      </w:r>
-      <w:proofErr w:type="gramStart"/>
-      <w:r>
-        <w:rPr>
-          <w:rFonts w:asciiTheme="minorHAnsi" w:eastAsia="Verdana" w:hAnsiTheme="minorHAnsi" w:cs="Verdana"/>
+        <w:t xml:space="preserve">Medical Neurosciences." Medical Neurosciences. UW Madison, </w:t>
+      </w:r>
+      <w:proofErr w:type="spellStart"/>
+      <w:r>
+        <w:rPr>
+          <w:rFonts w:ascii="Times New Roman" w:eastAsia="Verdana" w:hAnsi="Times New Roman" w:cs="Times New Roman"/>
           <w:color w:val="000000" w:themeColor="text1"/>
           <w:sz w:val="24"/>
           <w:szCs w:val="24"/>
         </w:rPr>
-        <w:t>Medical Neurosciences.</w:t>
-      </w:r>
-      <w:proofErr w:type="gramEnd"/>
-      <w:r>
-        <w:rPr>
-          <w:rFonts w:asciiTheme="minorHAnsi" w:eastAsia="Verdana" w:hAnsiTheme="minorHAnsi" w:cs="Verdana"/>
-          <w:color w:val="000000" w:themeColor="text1"/>
-          <w:sz w:val="24"/>
-          <w:szCs w:val="24"/>
-        </w:rPr>
-        <w:t xml:space="preserve"> UW Madison, </w:t>
-      </w:r>
-      <w:proofErr w:type="spellStart"/>
-      <w:r>
-        <w:rPr>
-          <w:rFonts w:asciiTheme="minorHAnsi" w:eastAsia="Verdana" w:hAnsiTheme="minorHAnsi" w:cs="Verdana"/>
-          <w:color w:val="000000" w:themeColor="text1"/>
-          <w:sz w:val="24"/>
-          <w:szCs w:val="24"/>
-        </w:rPr>
         <w:t>n.d.</w:t>
       </w:r>
       <w:proofErr w:type="spellEnd"/>
       <w:r>
         <w:rPr>
-          <w:rFonts w:asciiTheme="minorHAnsi" w:eastAsia="Verdana" w:hAnsiTheme="minorHAnsi" w:cs="Verdana"/>
+          <w:rFonts w:ascii="Times New Roman" w:eastAsia="Verdana" w:hAnsi="Times New Roman" w:cs="Times New Roman"/>
           <w:color w:val="000000" w:themeColor="text1"/>
           <w:sz w:val="24"/>
           <w:szCs w:val="24"/>
@@ -2586,7 +2041,7 @@
         <w:ind w:firstLine="720"/>
         <w:contextualSpacing/>
         <w:rPr>
-          <w:rFonts w:asciiTheme="minorHAnsi" w:eastAsia="Verdana" w:hAnsiTheme="minorHAnsi" w:cs="Verdana"/>
+          <w:rFonts w:ascii="Times New Roman" w:eastAsia="Verdana" w:hAnsi="Times New Roman" w:cs="Times New Roman"/>
           <w:color w:val="000000" w:themeColor="text1"/>
           <w:sz w:val="24"/>
           <w:szCs w:val="24"/>
@@ -2594,7 +2049,7 @@
       </w:pPr>
       <w:r>
         <w:rPr>
-          <w:rFonts w:asciiTheme="minorHAnsi" w:eastAsia="Verdana" w:hAnsiTheme="minorHAnsi" w:cs="Verdana"/>
+          <w:rFonts w:ascii="Times New Roman" w:eastAsia="Verdana" w:hAnsi="Times New Roman" w:cs="Times New Roman"/>
           <w:color w:val="000000" w:themeColor="text1"/>
           <w:sz w:val="24"/>
           <w:szCs w:val="24"/>
@@ -2626,19 +2081,28 @@
       </w:pPr>
       <w:r>
         <w:rPr>
-          <w:rFonts w:ascii="Helvetica" w:hAnsi="Helvetica"/>
-          <w:sz w:val="21"/>
-          <w:szCs w:val="21"/>
+          <w:rFonts w:ascii="Times New Roman" w:hAnsi="Times New Roman" w:cs="Times New Roman"/>
+          <w:sz w:val="24"/>
+          <w:szCs w:val="24"/>
           <w:shd w:val="clear" w:color="auto" w:fill="FFFFFF"/>
         </w:rPr>
-        <w:t xml:space="preserve">[9] </w:t>
+        <w:t>[8</w:t>
+      </w:r>
+      <w:r>
+        <w:rPr>
+          <w:rFonts w:ascii="Times New Roman" w:hAnsi="Times New Roman" w:cs="Times New Roman"/>
+          <w:sz w:val="24"/>
+          <w:szCs w:val="24"/>
+          <w:shd w:val="clear" w:color="auto" w:fill="FFFFFF"/>
+        </w:rPr>
+        <w:t xml:space="preserve">] </w:t>
       </w:r>
       <w:proofErr w:type="spellStart"/>
       <w:r>
         <w:rPr>
-          <w:rFonts w:ascii="Helvetica" w:hAnsi="Helvetica"/>
-          <w:sz w:val="21"/>
-          <w:szCs w:val="21"/>
+          <w:rFonts w:ascii="Times New Roman" w:hAnsi="Times New Roman" w:cs="Times New Roman"/>
+          <w:sz w:val="24"/>
+          <w:szCs w:val="24"/>
           <w:shd w:val="clear" w:color="auto" w:fill="FFFFFF"/>
         </w:rPr>
         <w:t>Patestas</w:t>
@@ -2646,41 +2110,30 @@
       <w:proofErr w:type="spellEnd"/>
       <w:r>
         <w:rPr>
-          <w:rFonts w:ascii="Helvetica" w:hAnsi="Helvetica"/>
-          <w:sz w:val="21"/>
-          <w:szCs w:val="21"/>
+          <w:rFonts w:ascii="Times New Roman" w:hAnsi="Times New Roman" w:cs="Times New Roman"/>
+          <w:sz w:val="24"/>
+          <w:szCs w:val="24"/>
           <w:shd w:val="clear" w:color="auto" w:fill="FFFFFF"/>
         </w:rPr>
-        <w:t xml:space="preserve">, Maria A., and Leslie P. Gartner. </w:t>
-      </w:r>
-      <w:proofErr w:type="gramStart"/>
-      <w:r>
-        <w:rPr>
-          <w:rFonts w:ascii="Helvetica" w:hAnsi="Helvetica"/>
-          <w:sz w:val="21"/>
-          <w:szCs w:val="21"/>
+        <w:t>, Maria A., and Leslie P. Gartner. "Cranial Nerves."</w:t>
+      </w:r>
+      <w:r>
+        <w:rPr>
+          <w:rStyle w:val="apple-converted-space"/>
+          <w:rFonts w:ascii="Times New Roman" w:hAnsi="Times New Roman" w:cs="Times New Roman"/>
+          <w:sz w:val="24"/>
+          <w:szCs w:val="24"/>
           <w:shd w:val="clear" w:color="auto" w:fill="FFFFFF"/>
         </w:rPr>
-        <w:t>"Cranial Nerves."</w:t>
-      </w:r>
-      <w:proofErr w:type="gramEnd"/>
-      <w:r>
-        <w:rPr>
-          <w:rStyle w:val="apple-converted-space"/>
-          <w:rFonts w:ascii="Helvetica" w:hAnsi="Helvetica"/>
-          <w:sz w:val="21"/>
-          <w:szCs w:val="21"/>
-          <w:shd w:val="clear" w:color="auto" w:fill="FFFFFF"/>
-        </w:rPr>
         <w:t> </w:t>
       </w:r>
       <w:r>
         <w:rPr>
-          <w:rFonts w:ascii="Helvetica" w:hAnsi="Helvetica"/>
+          <w:rFonts w:ascii="Times New Roman" w:hAnsi="Times New Roman" w:cs="Times New Roman"/>
           <w:i/>
           <w:iCs/>
-          <w:sz w:val="21"/>
-          <w:szCs w:val="21"/>
+          <w:sz w:val="24"/>
+          <w:szCs w:val="24"/>
           <w:shd w:val="clear" w:color="auto" w:fill="FFFFFF"/>
         </w:rPr>
         <w:t>A Textbook of Neuroanatomy</w:t>
@@ -2688,18 +2141,18 @@
       <w:r>
         <w:rPr>
           <w:rStyle w:val="apple-converted-space"/>
-          <w:rFonts w:ascii="Helvetica" w:hAnsi="Helvetica"/>
-          <w:sz w:val="21"/>
-          <w:szCs w:val="21"/>
+          <w:rFonts w:ascii="Times New Roman" w:hAnsi="Times New Roman" w:cs="Times New Roman"/>
+          <w:sz w:val="24"/>
+          <w:szCs w:val="24"/>
           <w:shd w:val="clear" w:color="auto" w:fill="FFFFFF"/>
         </w:rPr>
         <w:t> </w:t>
       </w:r>
       <w:r>
         <w:rPr>
-          <w:rFonts w:ascii="Helvetica" w:hAnsi="Helvetica"/>
-          <w:sz w:val="21"/>
-          <w:szCs w:val="21"/>
+          <w:rFonts w:ascii="Times New Roman" w:hAnsi="Times New Roman" w:cs="Times New Roman"/>
+          <w:sz w:val="24"/>
+          <w:szCs w:val="24"/>
           <w:shd w:val="clear" w:color="auto" w:fill="FFFFFF"/>
         </w:rPr>
         <w:t>(2005): 992.</w:t>
@@ -2707,9 +2160,9 @@
       <w:r>
         <w:rPr>
           <w:rStyle w:val="apple-converted-space"/>
-          <w:rFonts w:ascii="Helvetica" w:hAnsi="Helvetica"/>
-          <w:sz w:val="21"/>
-          <w:szCs w:val="21"/>
+          <w:rFonts w:ascii="Times New Roman" w:hAnsi="Times New Roman" w:cs="Times New Roman"/>
+          <w:sz w:val="24"/>
+          <w:szCs w:val="24"/>
           <w:shd w:val="clear" w:color="auto" w:fill="FFFFFF"/>
         </w:rPr>
         <w:t> </w:t>
@@ -2717,20 +2170,20 @@
       <w:proofErr w:type="gramStart"/>
       <w:r>
         <w:rPr>
-          <w:rFonts w:ascii="Helvetica" w:hAnsi="Helvetica"/>
+          <w:rFonts w:ascii="Times New Roman" w:hAnsi="Times New Roman" w:cs="Times New Roman"/>
           <w:i/>
           <w:iCs/>
-          <w:sz w:val="21"/>
-          <w:szCs w:val="21"/>
+          <w:sz w:val="24"/>
+          <w:szCs w:val="24"/>
           <w:shd w:val="clear" w:color="auto" w:fill="FFFFFF"/>
         </w:rPr>
         <w:t>A Textbook of Neuroanatomy</w:t>
       </w:r>
       <w:r>
         <w:rPr>
-          <w:rFonts w:ascii="Helvetica" w:hAnsi="Helvetica"/>
-          <w:sz w:val="21"/>
-          <w:szCs w:val="21"/>
+          <w:rFonts w:ascii="Times New Roman" w:hAnsi="Times New Roman" w:cs="Times New Roman"/>
+          <w:sz w:val="24"/>
+          <w:szCs w:val="24"/>
           <w:shd w:val="clear" w:color="auto" w:fill="FFFFFF"/>
         </w:rPr>
         <w:t>.</w:t>
@@ -2738,52 +2191,12 @@
       <w:proofErr w:type="gramEnd"/>
       <w:r>
         <w:rPr>
-          <w:rFonts w:ascii="Helvetica" w:hAnsi="Helvetica"/>
-          <w:sz w:val="21"/>
-          <w:szCs w:val="21"/>
+          <w:rFonts w:ascii="Times New Roman" w:hAnsi="Times New Roman" w:cs="Times New Roman"/>
+          <w:sz w:val="24"/>
+          <w:szCs w:val="24"/>
           <w:shd w:val="clear" w:color="auto" w:fill="FFFFFF"/>
         </w:rPr>
-        <w:t xml:space="preserve"> </w:t>
-      </w:r>
-      <w:proofErr w:type="gramStart"/>
-      <w:r>
-        <w:rPr>
-          <w:rFonts w:ascii="Helvetica" w:hAnsi="Helvetica"/>
-          <w:sz w:val="21"/>
-          <w:szCs w:val="21"/>
-          <w:shd w:val="clear" w:color="auto" w:fill="FFFFFF"/>
-        </w:rPr>
-        <w:t>Blackwell Publishing.</w:t>
-      </w:r>
-      <w:proofErr w:type="gramEnd"/>
-      <w:r>
-        <w:rPr>
-          <w:rFonts w:ascii="Helvetica" w:hAnsi="Helvetica"/>
-          <w:sz w:val="21"/>
-          <w:szCs w:val="21"/>
-          <w:shd w:val="clear" w:color="auto" w:fill="FFFFFF"/>
-        </w:rPr>
-        <w:t xml:space="preserve"> </w:t>
-      </w:r>
-      <w:proofErr w:type="gramStart"/>
-      <w:r>
-        <w:rPr>
-          <w:rFonts w:ascii="Helvetica" w:hAnsi="Helvetica"/>
-          <w:sz w:val="21"/>
-          <w:szCs w:val="21"/>
-          <w:shd w:val="clear" w:color="auto" w:fill="FFFFFF"/>
-        </w:rPr>
-        <w:t>Web.</w:t>
-      </w:r>
-      <w:proofErr w:type="gramEnd"/>
-      <w:r>
-        <w:rPr>
-          <w:rFonts w:ascii="Helvetica" w:hAnsi="Helvetica"/>
-          <w:sz w:val="21"/>
-          <w:szCs w:val="21"/>
-          <w:shd w:val="clear" w:color="auto" w:fill="FFFFFF"/>
-        </w:rPr>
-        <w:t xml:space="preserve"> 4 Nov. 2014. &lt;http://www.blackwellpublishing.com/patestas/chapters/15.pdf&gt;.</w:t>
+        <w:t xml:space="preserve"> Blackwell Publishing. Web. 4 Nov. 2014. &lt;http://www.blackwellpublishing.com/patestas/chapters/15.pdf&gt;.</w:t>
       </w:r>
     </w:p>
     <w:p>
@@ -2816,7 +2229,7 @@
           <w:sz w:val="24"/>
           <w:szCs w:val="24"/>
         </w:rPr>
-        <w:t xml:space="preserve">[10] </w:t>
+        <w:t>[9</w:t>
       </w:r>
       <w:r>
         <w:rPr>
@@ -2825,7 +2238,7 @@
           <w:sz w:val="24"/>
           <w:szCs w:val="24"/>
         </w:rPr>
-        <w:t xml:space="preserve">“The Trigeminal Nerve (CN V) - </w:t>
+        <w:t xml:space="preserve">] “The Trigeminal Nerve (CN V) - </w:t>
       </w:r>
       <w:proofErr w:type="spellStart"/>
       <w:r>
@@ -2845,27 +2258,7 @@
           <w:sz w:val="24"/>
           <w:szCs w:val="24"/>
         </w:rPr>
-        <w:t xml:space="preserve">.” </w:t>
-      </w:r>
-      <w:proofErr w:type="gramStart"/>
-      <w:r>
-        <w:rPr>
-          <w:rFonts w:ascii="Times New Roman" w:eastAsia="Times New Roman" w:hAnsi="Times New Roman" w:cs="Times New Roman"/>
-          <w:color w:val="auto"/>
-          <w:sz w:val="24"/>
-          <w:szCs w:val="24"/>
-        </w:rPr>
-        <w:t>Accessed November 6, 2014.</w:t>
-      </w:r>
-      <w:proofErr w:type="gramEnd"/>
-      <w:r>
-        <w:rPr>
-          <w:rFonts w:ascii="Times New Roman" w:eastAsia="Times New Roman" w:hAnsi="Times New Roman" w:cs="Times New Roman"/>
-          <w:color w:val="auto"/>
-          <w:sz w:val="24"/>
-          <w:szCs w:val="24"/>
-        </w:rPr>
-        <w:t xml:space="preserve"> http://teachmeanatomy.info/head/cranial-nerves/trigeminal-nerve/.</w:t>
+        <w:t>.” Accessed November 6, 2014. http://teachmeanatomy.info/head/cranial-nerves/trigeminal-nerve/.</w:t>
       </w:r>
     </w:p>
     <w:p>
@@ -2898,7 +2291,7 @@
           <w:sz w:val="24"/>
           <w:szCs w:val="24"/>
         </w:rPr>
-        <w:t xml:space="preserve">[11] </w:t>
+        <w:t>[10</w:t>
       </w:r>
       <w:r>
         <w:rPr>
@@ -2907,14 +2300,14 @@
           <w:sz w:val="24"/>
           <w:szCs w:val="24"/>
         </w:rPr>
-        <w:t>“Trigeminal Nerve Anatomy,” June 19, 2013. http://emedicine.medscape.com/article/1873373-overview.</w:t>
+        <w:t>] “Trigeminal Nerve Anatomy,” June 19, 2013. http://emedicine.medscape.com/article/1873373-overview.</w:t>
       </w:r>
     </w:p>
     <w:p>
       <w:pPr>
         <w:contextualSpacing/>
         <w:rPr>
-          <w:rFonts w:asciiTheme="minorHAnsi" w:eastAsia="Verdana" w:hAnsiTheme="minorHAnsi" w:cs="Verdana"/>
+          <w:rFonts w:ascii="Times New Roman" w:eastAsia="Verdana" w:hAnsi="Times New Roman" w:cs="Times New Roman"/>
           <w:color w:val="222222"/>
           <w:sz w:val="24"/>
           <w:szCs w:val="24"/>
@@ -2925,7 +2318,7 @@
       <w:pPr>
         <w:contextualSpacing/>
         <w:rPr>
-          <w:rFonts w:asciiTheme="minorHAnsi" w:eastAsia="Verdana" w:hAnsiTheme="minorHAnsi" w:cs="Verdana"/>
+          <w:rFonts w:ascii="Times New Roman" w:eastAsia="Verdana" w:hAnsi="Times New Roman" w:cs="Times New Roman"/>
           <w:color w:val="222222"/>
           <w:sz w:val="24"/>
           <w:szCs w:val="24"/>
@@ -2933,7 +2326,7 @@
       </w:pPr>
     </w:p>
     <w:sectPr>
-      <w:headerReference w:type="default" r:id="rId14"/>
+      <w:headerReference w:type="default" r:id="rId11"/>
       <w:pgSz w:w="12240" w:h="15840"/>
       <w:pgMar w:top="1440" w:right="1440" w:bottom="1440" w:left="1440" w:header="720" w:footer="720" w:gutter="0"/>
       <w:cols w:space="720"/>
@@ -2943,7 +2336,7 @@
 </file>
 
 <file path=word/endnotes.xml><?xml version="1.0" encoding="utf-8"?>
-<w:endnotes xmlns:wpc="http://schemas.microsoft.com/office/word/2010/wordprocessingCanvas" xmlns:mc="http://schemas.openxmlformats.org/markup-compatibility/2006" xmlns:o="urn:schemas-microsoft-com:office:office" xmlns:r="http://schemas.openxmlformats.org/officeDocument/2006/relationships" xmlns:m="http://schemas.openxmlformats.org/officeDocument/2006/math" xmlns:v="urn:schemas-microsoft-com:vml" xmlns:wp14="http://schemas.microsoft.com/office/word/2010/wordprocessingDrawing" xmlns:wp="http://schemas.openxmlformats.org/drawingml/2006/wordprocessingDrawing" xmlns:w10="urn:schemas-microsoft-com:office:word" xmlns:w="http://schemas.openxmlformats.org/wordprocessingml/2006/main" xmlns:w14="http://schemas.microsoft.com/office/word/2010/wordml" xmlns:wpg="http://schemas.microsoft.com/office/word/2010/wordprocessingGroup" xmlns:wpi="http://schemas.microsoft.com/office/word/2010/wordprocessingInk" xmlns:wne="http://schemas.microsoft.com/office/word/2006/wordml" xmlns:wps="http://schemas.microsoft.com/office/word/2010/wordprocessingShape" mc:Ignorable="w14 wp14">
+<w:endnotes xmlns:wpc="http://schemas.microsoft.com/office/word/2010/wordprocessingCanvas" xmlns:mo="http://schemas.microsoft.com/office/mac/office/2008/main" xmlns:mc="http://schemas.openxmlformats.org/markup-compatibility/2006" xmlns:mv="urn:schemas-microsoft-com:mac:vml" xmlns:o="urn:schemas-microsoft-com:office:office" xmlns:r="http://schemas.openxmlformats.org/officeDocument/2006/relationships" xmlns:m="http://schemas.openxmlformats.org/officeDocument/2006/math" xmlns:v="urn:schemas-microsoft-com:vml" xmlns:wp14="http://schemas.microsoft.com/office/word/2010/wordprocessingDrawing" xmlns:wp="http://schemas.openxmlformats.org/drawingml/2006/wordprocessingDrawing" xmlns:w10="urn:schemas-microsoft-com:office:word" xmlns:w="http://schemas.openxmlformats.org/wordprocessingml/2006/main" xmlns:w14="http://schemas.microsoft.com/office/word/2010/wordml" xmlns:wpg="http://schemas.microsoft.com/office/word/2010/wordprocessingGroup" xmlns:wpi="http://schemas.microsoft.com/office/word/2010/wordprocessingInk" xmlns:wne="http://schemas.microsoft.com/office/word/2006/wordml" xmlns:wps="http://schemas.microsoft.com/office/word/2010/wordprocessingShape" mc:Ignorable="w14 wp14">
   <w:endnote w:type="separator" w:id="-1">
     <w:p>
       <w:pPr>
@@ -2968,7 +2361,7 @@
 </file>
 
 <file path=word/footnotes.xml><?xml version="1.0" encoding="utf-8"?>
-<w:footnotes xmlns:wpc="http://schemas.microsoft.com/office/word/2010/wordprocessingCanvas" xmlns:mc="http://schemas.openxmlformats.org/markup-compatibility/2006" xmlns:o="urn:schemas-microsoft-com:office:office" xmlns:r="http://schemas.openxmlformats.org/officeDocument/2006/relationships" xmlns:m="http://schemas.openxmlformats.org/officeDocument/2006/math" xmlns:v="urn:schemas-microsoft-com:vml" xmlns:wp14="http://schemas.microsoft.com/office/word/2010/wordprocessingDrawing" xmlns:wp="http://schemas.openxmlformats.org/drawingml/2006/wordprocessingDrawing" xmlns:w10="urn:schemas-microsoft-com:office:word" xmlns:w="http://schemas.openxmlformats.org/wordprocessingml/2006/main" xmlns:w14="http://schemas.microsoft.com/office/word/2010/wordml" xmlns:wpg="http://schemas.microsoft.com/office/word/2010/wordprocessingGroup" xmlns:wpi="http://schemas.microsoft.com/office/word/2010/wordprocessingInk" xmlns:wne="http://schemas.microsoft.com/office/word/2006/wordml" xmlns:wps="http://schemas.microsoft.com/office/word/2010/wordprocessingShape" mc:Ignorable="w14 wp14">
+<w:footnotes xmlns:wpc="http://schemas.microsoft.com/office/word/2010/wordprocessingCanvas" xmlns:mo="http://schemas.microsoft.com/office/mac/office/2008/main" xmlns:mc="http://schemas.openxmlformats.org/markup-compatibility/2006" xmlns:mv="urn:schemas-microsoft-com:mac:vml" xmlns:o="urn:schemas-microsoft-com:office:office" xmlns:r="http://schemas.openxmlformats.org/officeDocument/2006/relationships" xmlns:m="http://schemas.openxmlformats.org/officeDocument/2006/math" xmlns:v="urn:schemas-microsoft-com:vml" xmlns:wp14="http://schemas.microsoft.com/office/word/2010/wordprocessingDrawing" xmlns:wp="http://schemas.openxmlformats.org/drawingml/2006/wordprocessingDrawing" xmlns:w10="urn:schemas-microsoft-com:office:word" xmlns:w="http://schemas.openxmlformats.org/wordprocessingml/2006/main" xmlns:w14="http://schemas.microsoft.com/office/word/2010/wordml" xmlns:wpg="http://schemas.microsoft.com/office/word/2010/wordprocessingGroup" xmlns:wpi="http://schemas.microsoft.com/office/word/2010/wordprocessingInk" xmlns:wne="http://schemas.microsoft.com/office/word/2006/wordml" xmlns:wps="http://schemas.microsoft.com/office/word/2010/wordprocessingShape" mc:Ignorable="w14 wp14">
   <w:footnote w:type="separator" w:id="-1">
     <w:p>
       <w:pPr>
@@ -2993,7 +2386,7 @@
 </file>
 
 <file path=word/header1.xml><?xml version="1.0" encoding="utf-8"?>
-<w:hdr xmlns:wpc="http://schemas.microsoft.com/office/word/2010/wordprocessingCanvas" xmlns:mc="http://schemas.openxmlformats.org/markup-compatibility/2006" xmlns:o="urn:schemas-microsoft-com:office:office" xmlns:r="http://schemas.openxmlformats.org/officeDocument/2006/relationships" xmlns:m="http://schemas.openxmlformats.org/officeDocument/2006/math" xmlns:v="urn:schemas-microsoft-com:vml" xmlns:wp14="http://schemas.microsoft.com/office/word/2010/wordprocessingDrawing" xmlns:wp="http://schemas.openxmlformats.org/drawingml/2006/wordprocessingDrawing" xmlns:w10="urn:schemas-microsoft-com:office:word" xmlns:w="http://schemas.openxmlformats.org/wordprocessingml/2006/main" xmlns:w14="http://schemas.microsoft.com/office/word/2010/wordml" xmlns:wpg="http://schemas.microsoft.com/office/word/2010/wordprocessingGroup" xmlns:wpi="http://schemas.microsoft.com/office/word/2010/wordprocessingInk" xmlns:wne="http://schemas.microsoft.com/office/word/2006/wordml" xmlns:wps="http://schemas.microsoft.com/office/word/2010/wordprocessingShape" mc:Ignorable="w14 wp14">
+<w:hdr xmlns:wpc="http://schemas.microsoft.com/office/word/2010/wordprocessingCanvas" xmlns:mo="http://schemas.microsoft.com/office/mac/office/2008/main" xmlns:mc="http://schemas.openxmlformats.org/markup-compatibility/2006" xmlns:mv="urn:schemas-microsoft-com:mac:vml" xmlns:o="urn:schemas-microsoft-com:office:office" xmlns:r="http://schemas.openxmlformats.org/officeDocument/2006/relationships" xmlns:m="http://schemas.openxmlformats.org/officeDocument/2006/math" xmlns:v="urn:schemas-microsoft-com:vml" xmlns:wp14="http://schemas.microsoft.com/office/word/2010/wordprocessingDrawing" xmlns:wp="http://schemas.openxmlformats.org/drawingml/2006/wordprocessingDrawing" xmlns:w10="urn:schemas-microsoft-com:office:word" xmlns:w="http://schemas.openxmlformats.org/wordprocessingml/2006/main" xmlns:w14="http://schemas.microsoft.com/office/word/2010/wordml" xmlns:wpg="http://schemas.microsoft.com/office/word/2010/wordprocessingGroup" xmlns:wpi="http://schemas.microsoft.com/office/word/2010/wordprocessingInk" xmlns:wne="http://schemas.microsoft.com/office/word/2006/wordml" xmlns:wps="http://schemas.microsoft.com/office/word/2010/wordprocessingShape" mc:Ignorable="w14 wp14">
   <w:p>
     <w:pPr>
       <w:pStyle w:val="Header"/>
@@ -3015,6 +2408,14 @@
       <w:pStyle w:val="Header"/>
     </w:pPr>
     <w:r>
+      <w:t>Grill</w:t>
+    </w:r>
+  </w:p>
+  <w:p>
+    <w:pPr>
+      <w:pStyle w:val="Header"/>
+    </w:pPr>
+    <w:r>
       <w:tab/>
       <w:t>Progress Update 1</w:t>
     </w:r>
@@ -3023,7 +2424,7 @@
 </file>
 
 <file path=word/numbering.xml><?xml version="1.0" encoding="utf-8"?>
-<w:numbering xmlns:wpc="http://schemas.microsoft.com/office/word/2010/wordprocessingCanvas" xmlns:mc="http://schemas.openxmlformats.org/markup-compatibility/2006" xmlns:o="urn:schemas-microsoft-com:office:office" xmlns:r="http://schemas.openxmlformats.org/officeDocument/2006/relationships" xmlns:m="http://schemas.openxmlformats.org/officeDocument/2006/math" xmlns:v="urn:schemas-microsoft-com:vml" xmlns:wp14="http://schemas.microsoft.com/office/word/2010/wordprocessingDrawing" xmlns:wp="http://schemas.openxmlformats.org/drawingml/2006/wordprocessingDrawing" xmlns:w10="urn:schemas-microsoft-com:office:word" xmlns:w="http://schemas.openxmlformats.org/wordprocessingml/2006/main" xmlns:w14="http://schemas.microsoft.com/office/word/2010/wordml" xmlns:wpg="http://schemas.microsoft.com/office/word/2010/wordprocessingGroup" xmlns:wpi="http://schemas.microsoft.com/office/word/2010/wordprocessingInk" xmlns:wne="http://schemas.microsoft.com/office/word/2006/wordml" xmlns:wps="http://schemas.microsoft.com/office/word/2010/wordprocessingShape" mc:Ignorable="w14 wp14">
+<w:numbering xmlns:wpc="http://schemas.microsoft.com/office/word/2010/wordprocessingCanvas" xmlns:mo="http://schemas.microsoft.com/office/mac/office/2008/main" xmlns:mc="http://schemas.openxmlformats.org/markup-compatibility/2006" xmlns:mv="urn:schemas-microsoft-com:mac:vml" xmlns:o="urn:schemas-microsoft-com:office:office" xmlns:r="http://schemas.openxmlformats.org/officeDocument/2006/relationships" xmlns:m="http://schemas.openxmlformats.org/officeDocument/2006/math" xmlns:v="urn:schemas-microsoft-com:vml" xmlns:wp14="http://schemas.microsoft.com/office/word/2010/wordprocessingDrawing" xmlns:wp="http://schemas.openxmlformats.org/drawingml/2006/wordprocessingDrawing" xmlns:w10="urn:schemas-microsoft-com:office:word" xmlns:w="http://schemas.openxmlformats.org/wordprocessingml/2006/main" xmlns:w14="http://schemas.microsoft.com/office/word/2010/wordml" xmlns:wpg="http://schemas.microsoft.com/office/word/2010/wordprocessingGroup" xmlns:wpi="http://schemas.microsoft.com/office/word/2010/wordprocessingInk" xmlns:wne="http://schemas.microsoft.com/office/word/2006/wordml" xmlns:wps="http://schemas.microsoft.com/office/word/2010/wordprocessingShape" mc:Ignorable="w14 wp14">
   <w:abstractNum w:abstractNumId="0">
     <w:nsid w:val="197F538B"/>
     <w:multiLevelType w:val="multilevel"/>
@@ -3276,7 +2677,7 @@
       </w:pPr>
     </w:pPrDefault>
   </w:docDefaults>
-  <w:latentStyles w:defLockedState="0" w:defUIPriority="99" w:defSemiHidden="1" w:defUnhideWhenUsed="1" w:defQFormat="0" w:count="267">
+  <w:latentStyles w:defLockedState="0" w:defUIPriority="99" w:defSemiHidden="1" w:defUnhideWhenUsed="1" w:defQFormat="0" w:count="276">
     <w:lsdException w:name="Normal" w:semiHidden="0" w:uiPriority="0" w:unhideWhenUsed="0" w:qFormat="1"/>
     <w:lsdException w:name="heading 1" w:semiHidden="0" w:uiPriority="9" w:unhideWhenUsed="0" w:qFormat="1"/>
     <w:lsdException w:name="heading 2" w:uiPriority="9" w:qFormat="1"/>
@@ -3660,6 +3061,7 @@
       <w:spacing w:line="240" w:lineRule="auto"/>
     </w:pPr>
     <w:tblPr>
+      <w:tblInd w:w="0" w:type="dxa"/>
       <w:tblBorders>
         <w:top w:val="single" w:sz="4" w:space="0" w:color="auto"/>
         <w:left w:val="single" w:sz="4" w:space="0" w:color="auto"/>
@@ -3668,6 +3070,12 @@
         <w:insideH w:val="single" w:sz="4" w:space="0" w:color="auto"/>
         <w:insideV w:val="single" w:sz="4" w:space="0" w:color="auto"/>
       </w:tblBorders>
+      <w:tblCellMar>
+        <w:top w:w="0" w:type="dxa"/>
+        <w:left w:w="108" w:type="dxa"/>
+        <w:bottom w:w="0" w:type="dxa"/>
+        <w:right w:w="108" w:type="dxa"/>
+      </w:tblCellMar>
     </w:tblPr>
   </w:style>
   <w:style w:type="character" w:styleId="Hyperlink">
@@ -3686,11 +3094,22 @@
     <w:basedOn w:val="DefaultParagraphFont"/>
     <w:rsid w:val="00C00FD1"/>
   </w:style>
+  <w:style w:type="paragraph" w:styleId="ListParagraph">
+    <w:name w:val="List Paragraph"/>
+    <w:basedOn w:val="Normal"/>
+    <w:uiPriority w:val="34"/>
+    <w:qFormat/>
+    <w:rsid w:val="00DD25E3"/>
+    <w:pPr>
+      <w:ind w:left="720"/>
+      <w:contextualSpacing/>
+    </w:pPr>
+  </w:style>
 </w:styles>
 </file>
 
 <file path=word/stylesWithEffects.xml><?xml version="1.0" encoding="utf-8"?>
-<w:styles xmlns:wpc="http://schemas.microsoft.com/office/word/2010/wordprocessingCanvas" xmlns:mc="http://schemas.openxmlformats.org/markup-compatibility/2006" xmlns:o="urn:schemas-microsoft-com:office:office" xmlns:r="http://schemas.openxmlformats.org/officeDocument/2006/relationships" xmlns:m="http://schemas.openxmlformats.org/officeDocument/2006/math" xmlns:v="urn:schemas-microsoft-com:vml" xmlns:wp14="http://schemas.microsoft.com/office/word/2010/wordprocessingDrawing" xmlns:wp="http://schemas.openxmlformats.org/drawingml/2006/wordprocessingDrawing" xmlns:w10="urn:schemas-microsoft-com:office:word" xmlns:w="http://schemas.openxmlformats.org/wordprocessingml/2006/main" xmlns:w14="http://schemas.microsoft.com/office/word/2010/wordml" xmlns:wpg="http://schemas.microsoft.com/office/word/2010/wordprocessingGroup" xmlns:wpi="http://schemas.microsoft.com/office/word/2010/wordprocessingInk" xmlns:wne="http://schemas.microsoft.com/office/word/2006/wordml" xmlns:wps="http://schemas.microsoft.com/office/word/2010/wordprocessingShape" mc:Ignorable="w14 wp14">
+<w:styles xmlns:wpc="http://schemas.microsoft.com/office/word/2010/wordprocessingCanvas" xmlns:mo="http://schemas.microsoft.com/office/mac/office/2008/main" xmlns:mc="http://schemas.openxmlformats.org/markup-compatibility/2006" xmlns:mv="urn:schemas-microsoft-com:mac:vml" xmlns:o="urn:schemas-microsoft-com:office:office" xmlns:r="http://schemas.openxmlformats.org/officeDocument/2006/relationships" xmlns:m="http://schemas.openxmlformats.org/officeDocument/2006/math" xmlns:v="urn:schemas-microsoft-com:vml" xmlns:wp14="http://schemas.microsoft.com/office/word/2010/wordprocessingDrawing" xmlns:wp="http://schemas.openxmlformats.org/drawingml/2006/wordprocessingDrawing" xmlns:w10="urn:schemas-microsoft-com:office:word" xmlns:w="http://schemas.openxmlformats.org/wordprocessingml/2006/main" xmlns:w14="http://schemas.microsoft.com/office/word/2010/wordml" xmlns:wpg="http://schemas.microsoft.com/office/word/2010/wordprocessingGroup" xmlns:wpi="http://schemas.microsoft.com/office/word/2010/wordprocessingInk" xmlns:wne="http://schemas.microsoft.com/office/word/2006/wordml" xmlns:wps="http://schemas.microsoft.com/office/word/2010/wordprocessingShape" mc:Ignorable="w14 wp14">
   <w:docDefaults>
     <w:rPrDefault>
       <w:rPr>
@@ -3706,7 +3125,7 @@
       </w:pPr>
     </w:pPrDefault>
   </w:docDefaults>
-  <w:latentStyles w:defLockedState="0" w:defUIPriority="99" w:defSemiHidden="1" w:defUnhideWhenUsed="1" w:defQFormat="0" w:count="267">
+  <w:latentStyles w:defLockedState="0" w:defUIPriority="99" w:defSemiHidden="1" w:defUnhideWhenUsed="1" w:defQFormat="0" w:count="276">
     <w:lsdException w:name="Normal" w:semiHidden="0" w:uiPriority="0" w:unhideWhenUsed="0" w:qFormat="1"/>
     <w:lsdException w:name="heading 1" w:semiHidden="0" w:uiPriority="9" w:unhideWhenUsed="0" w:qFormat="1"/>
     <w:lsdException w:name="heading 2" w:uiPriority="9" w:qFormat="1"/>
@@ -4090,6 +3509,7 @@
       <w:spacing w:line="240" w:lineRule="auto"/>
     </w:pPr>
     <w:tblPr>
+      <w:tblInd w:w="0" w:type="dxa"/>
       <w:tblBorders>
         <w:top w:val="single" w:sz="4" w:space="0" w:color="auto"/>
         <w:left w:val="single" w:sz="4" w:space="0" w:color="auto"/>
@@ -4098,6 +3518,12 @@
         <w:insideH w:val="single" w:sz="4" w:space="0" w:color="auto"/>
         <w:insideV w:val="single" w:sz="4" w:space="0" w:color="auto"/>
       </w:tblBorders>
+      <w:tblCellMar>
+        <w:top w:w="0" w:type="dxa"/>
+        <w:left w:w="108" w:type="dxa"/>
+        <w:bottom w:w="0" w:type="dxa"/>
+        <w:right w:w="108" w:type="dxa"/>
+      </w:tblCellMar>
     </w:tblPr>
   </w:style>
   <w:style w:type="character" w:styleId="Hyperlink">
@@ -4115,6 +3541,17 @@
     <w:name w:val="apple-converted-space"/>
     <w:basedOn w:val="DefaultParagraphFont"/>
     <w:rsid w:val="00C00FD1"/>
+  </w:style>
+  <w:style w:type="paragraph" w:styleId="ListParagraph">
+    <w:name w:val="List Paragraph"/>
+    <w:basedOn w:val="Normal"/>
+    <w:uiPriority w:val="34"/>
+    <w:qFormat/>
+    <w:rsid w:val="00DD25E3"/>
+    <w:pPr>
+      <w:ind w:left="720"/>
+      <w:contextualSpacing/>
+    </w:pPr>
   </w:style>
 </w:styles>
 </file>

</xml_diff>

<commit_message>
Made alignment in references uniform.
</commit_message>
<xml_diff>
--- a/BME515-InterimProgressReport-TrigeminalNerveStimulation.docx
+++ b/BME515-InterimProgressReport-TrigeminalNerveStimulation.docx
@@ -302,8 +302,6 @@
           </wp:inline>
         </w:drawing>
       </w:r>
-      <w:bookmarkStart w:id="0" w:name="_GoBack"/>
-      <w:bookmarkEnd w:id="0"/>
     </w:p>
     <w:p>
       <w:pPr>
@@ -1384,16 +1382,13 @@
     </w:p>
     <w:p>
       <w:pPr>
-        <w:numPr>
-          <w:ilvl w:val="0"/>
-          <w:numId w:val="2"/>
-        </w:numPr>
-        <w:ind w:hanging="359"/>
-        <w:contextualSpacing/>
-        <w:rPr>
-          <w:rFonts w:ascii="Times New Roman" w:hAnsi="Times New Roman" w:cs="Times New Roman"/>
-          <w:sz w:val="24"/>
-          <w:szCs w:val="24"/>
+        <w:ind w:hanging="450"/>
+        <w:rPr>
+          <w:rFonts w:ascii="Times New Roman" w:hAnsi="Times New Roman" w:cs="Times New Roman"/>
+          <w:b/>
+          <w:sz w:val="24"/>
+          <w:szCs w:val="24"/>
+          <w:u w:val="single"/>
         </w:rPr>
       </w:pPr>
       <w:r>
@@ -1439,11 +1434,6 @@
     </w:p>
     <w:p>
       <w:pPr>
-        <w:numPr>
-          <w:ilvl w:val="0"/>
-          <w:numId w:val="2"/>
-        </w:numPr>
-        <w:ind w:hanging="359"/>
         <w:contextualSpacing/>
         <w:rPr>
           <w:rFonts w:ascii="Times New Roman" w:hAnsi="Times New Roman" w:cs="Times New Roman"/>
@@ -1451,14 +1441,17 @@
           <w:szCs w:val="24"/>
         </w:rPr>
       </w:pPr>
-      <w:r>
-        <w:rPr>
-          <w:rFonts w:ascii="Times New Roman" w:hAnsi="Times New Roman" w:cs="Times New Roman"/>
-          <w:sz w:val="24"/>
-          <w:szCs w:val="24"/>
-        </w:rPr>
-        <w:t xml:space="preserve"> </w:t>
-      </w:r>
+    </w:p>
+    <w:p>
+      <w:pPr>
+        <w:ind w:hanging="450"/>
+        <w:contextualSpacing/>
+        <w:rPr>
+          <w:rFonts w:ascii="Times New Roman" w:hAnsi="Times New Roman" w:cs="Times New Roman"/>
+          <w:sz w:val="24"/>
+          <w:szCs w:val="24"/>
+        </w:rPr>
+      </w:pPr>
       <w:r>
         <w:rPr>
           <w:rFonts w:ascii="Times New Roman" w:hAnsi="Times New Roman" w:cs="Times New Roman"/>
@@ -1511,6 +1504,7 @@
         </w:rPr>
         <w:t xml:space="preserve"> Study of Myelinated Fibers in the Human Trigeminal Nerve.” </w:t>
       </w:r>
+      <w:proofErr w:type="gramStart"/>
       <w:r>
         <w:rPr>
           <w:rFonts w:ascii="Times New Roman" w:eastAsia="Verdana" w:hAnsi="Times New Roman" w:cs="Times New Roman"/>
@@ -1530,17 +1524,10 @@
           <w:szCs w:val="24"/>
           <w:highlight w:val="white"/>
         </w:rPr>
-        <w:t>105.1 (1991): 22–28. Web. 5 Nov. 2014.</w:t>
-      </w:r>
-    </w:p>
-    <w:p>
-      <w:pPr>
-        <w:numPr>
-          <w:ilvl w:val="0"/>
-          <w:numId w:val="2"/>
-        </w:numPr>
-        <w:ind w:hanging="359"/>
-        <w:contextualSpacing/>
+        <w:t>105.1 (1991): 22–28.</w:t>
+      </w:r>
+      <w:proofErr w:type="gramEnd"/>
+      <w:r>
         <w:rPr>
           <w:rFonts w:ascii="Times New Roman" w:eastAsia="Verdana" w:hAnsi="Times New Roman" w:cs="Times New Roman"/>
           <w:color w:val="222222"/>
@@ -1548,8 +1535,12 @@
           <w:szCs w:val="24"/>
           <w:highlight w:val="white"/>
         </w:rPr>
-      </w:pPr>
-      <w:r>
+        <w:t xml:space="preserve"> Web. 5 Nov. 2014.</w:t>
+      </w:r>
+    </w:p>
+    <w:p>
+      <w:pPr>
+        <w:contextualSpacing/>
         <w:rPr>
           <w:rFonts w:ascii="Times New Roman" w:eastAsia="Verdana" w:hAnsi="Times New Roman" w:cs="Times New Roman"/>
           <w:color w:val="222222"/>
@@ -1557,9 +1548,12 @@
           <w:szCs w:val="24"/>
           <w:highlight w:val="white"/>
         </w:rPr>
-        <w:t>[3</w:t>
-      </w:r>
-      <w:r>
+      </w:pPr>
+    </w:p>
+    <w:p>
+      <w:pPr>
+        <w:ind w:hanging="450"/>
+        <w:contextualSpacing/>
         <w:rPr>
           <w:rFonts w:ascii="Times New Roman" w:eastAsia="Verdana" w:hAnsi="Times New Roman" w:cs="Times New Roman"/>
           <w:color w:val="222222"/>
@@ -1567,8 +1561,7 @@
           <w:szCs w:val="24"/>
           <w:highlight w:val="white"/>
         </w:rPr>
-        <w:t xml:space="preserve">] </w:t>
-      </w:r>
+      </w:pPr>
       <w:r>
         <w:rPr>
           <w:rFonts w:ascii="Times New Roman" w:eastAsia="Verdana" w:hAnsi="Times New Roman" w:cs="Times New Roman"/>
@@ -1577,8 +1570,29 @@
           <w:szCs w:val="24"/>
           <w:highlight w:val="white"/>
         </w:rPr>
+        <w:t>[3</w:t>
+      </w:r>
+      <w:r>
+        <w:rPr>
+          <w:rFonts w:ascii="Times New Roman" w:eastAsia="Verdana" w:hAnsi="Times New Roman" w:cs="Times New Roman"/>
+          <w:color w:val="222222"/>
+          <w:sz w:val="24"/>
+          <w:szCs w:val="24"/>
+          <w:highlight w:val="white"/>
+        </w:rPr>
+        <w:t xml:space="preserve">] </w:t>
+      </w:r>
+      <w:r>
+        <w:rPr>
+          <w:rFonts w:ascii="Times New Roman" w:eastAsia="Verdana" w:hAnsi="Times New Roman" w:cs="Times New Roman"/>
+          <w:color w:val="222222"/>
+          <w:sz w:val="24"/>
+          <w:szCs w:val="24"/>
+          <w:highlight w:val="white"/>
+        </w:rPr>
         <w:t xml:space="preserve">Ha, Richard Y. et al. “Analysis of Facial Skin Thickness: Defining the Relative Thickness Index. [Miscellaneous Article].” </w:t>
       </w:r>
+      <w:proofErr w:type="gramStart"/>
       <w:r>
         <w:rPr>
           <w:rFonts w:ascii="Times New Roman" w:eastAsia="Verdana" w:hAnsi="Times New Roman" w:cs="Times New Roman"/>
@@ -1598,17 +1612,10 @@
           <w:szCs w:val="24"/>
           <w:highlight w:val="white"/>
         </w:rPr>
-        <w:t xml:space="preserve"> 115.6 (2005): 1769–1773. Web. 5 Nov. 2014.</w:t>
-      </w:r>
-    </w:p>
-    <w:p>
-      <w:pPr>
-        <w:numPr>
-          <w:ilvl w:val="0"/>
-          <w:numId w:val="2"/>
-        </w:numPr>
-        <w:ind w:hanging="359"/>
-        <w:contextualSpacing/>
+        <w:t xml:space="preserve"> 115.6 (2005): 1769–1773.</w:t>
+      </w:r>
+      <w:proofErr w:type="gramEnd"/>
+      <w:r>
         <w:rPr>
           <w:rFonts w:ascii="Times New Roman" w:eastAsia="Verdana" w:hAnsi="Times New Roman" w:cs="Times New Roman"/>
           <w:color w:val="222222"/>
@@ -1616,8 +1623,12 @@
           <w:szCs w:val="24"/>
           <w:highlight w:val="white"/>
         </w:rPr>
-      </w:pPr>
-      <w:r>
+        <w:t xml:space="preserve"> Web. 5 Nov. 2014.</w:t>
+      </w:r>
+    </w:p>
+    <w:p>
+      <w:pPr>
+        <w:contextualSpacing/>
         <w:rPr>
           <w:rFonts w:ascii="Times New Roman" w:eastAsia="Verdana" w:hAnsi="Times New Roman" w:cs="Times New Roman"/>
           <w:color w:val="222222"/>
@@ -1625,9 +1636,12 @@
           <w:szCs w:val="24"/>
           <w:highlight w:val="white"/>
         </w:rPr>
-        <w:t xml:space="preserve"> [4</w:t>
-      </w:r>
-      <w:r>
+      </w:pPr>
+    </w:p>
+    <w:p>
+      <w:pPr>
+        <w:ind w:hanging="450"/>
+        <w:contextualSpacing/>
         <w:rPr>
           <w:rFonts w:ascii="Times New Roman" w:eastAsia="Verdana" w:hAnsi="Times New Roman" w:cs="Times New Roman"/>
           <w:color w:val="222222"/>
@@ -1635,6 +1649,25 @@
           <w:szCs w:val="24"/>
           <w:highlight w:val="white"/>
         </w:rPr>
+      </w:pPr>
+      <w:r>
+        <w:rPr>
+          <w:rFonts w:ascii="Times New Roman" w:eastAsia="Verdana" w:hAnsi="Times New Roman" w:cs="Times New Roman"/>
+          <w:color w:val="222222"/>
+          <w:sz w:val="24"/>
+          <w:szCs w:val="24"/>
+          <w:highlight w:val="white"/>
+        </w:rPr>
+        <w:t xml:space="preserve"> [4</w:t>
+      </w:r>
+      <w:r>
+        <w:rPr>
+          <w:rFonts w:ascii="Times New Roman" w:eastAsia="Verdana" w:hAnsi="Times New Roman" w:cs="Times New Roman"/>
+          <w:color w:val="222222"/>
+          <w:sz w:val="24"/>
+          <w:szCs w:val="24"/>
+          <w:highlight w:val="white"/>
+        </w:rPr>
         <w:t xml:space="preserve">] </w:t>
       </w:r>
       <w:proofErr w:type="spellStart"/>
@@ -1660,6 +1693,7 @@
         <w:t>, Christopher M. et al. “Pilot Study of Trigeminal Nerve Stimulation (TNS) for Epilepsy: A Proof-of-Concept Trial.”</w:t>
       </w:r>
       <w:proofErr w:type="spellStart"/>
+      <w:proofErr w:type="gramStart"/>
       <w:r>
         <w:rPr>
           <w:rFonts w:ascii="Times New Roman" w:eastAsia="Times New Roman" w:hAnsi="Times New Roman" w:cs="Times New Roman"/>
@@ -1681,7 +1715,18 @@
           <w:szCs w:val="24"/>
           <w:shd w:val="clear" w:color="auto" w:fill="FFFFFF"/>
         </w:rPr>
-        <w:t xml:space="preserve"> 47.7 (2006): 1213–1215. Web. 6 Nov. 2014.</w:t>
+        <w:t xml:space="preserve"> 47.7 (2006): 1213–1215.</w:t>
+      </w:r>
+      <w:proofErr w:type="gramEnd"/>
+      <w:r>
+        <w:rPr>
+          <w:rFonts w:ascii="Times New Roman" w:eastAsia="Times New Roman" w:hAnsi="Times New Roman" w:cs="Times New Roman"/>
+          <w:color w:val="222222"/>
+          <w:sz w:val="24"/>
+          <w:szCs w:val="24"/>
+          <w:shd w:val="clear" w:color="auto" w:fill="FFFFFF"/>
+        </w:rPr>
+        <w:t xml:space="preserve"> Web. 6 Nov. 2014.</w:t>
       </w:r>
     </w:p>
     <w:p>
@@ -1800,7 +1845,18 @@
           <w:sz w:val="24"/>
           <w:szCs w:val="24"/>
         </w:rPr>
-        <w:t xml:space="preserve">, Lara M. Schrader, and Ian A. Cook. “Trigeminal Nerve Stimulation: Seminal Animal and Human Studies for Epilepsy and Depression.” </w:t>
+        <w:t>, Lara M. Schrader, and Ian A.</w:t>
+      </w:r>
+      <w:bookmarkStart w:id="0" w:name="_GoBack"/>
+      <w:bookmarkEnd w:id="0"/>
+      <w:r>
+        <w:rPr>
+          <w:rFonts w:ascii="Times New Roman" w:eastAsia="Times New Roman" w:hAnsi="Times New Roman" w:cs="Times New Roman"/>
+          <w:color w:val="auto"/>
+          <w:sz w:val="24"/>
+          <w:szCs w:val="24"/>
+        </w:rPr>
+        <w:t xml:space="preserve"> Cook. “Trigeminal Nerve Stimulation: Seminal Animal and Human Studies for Epilepsy and Depression.” </w:t>
       </w:r>
       <w:r>
         <w:rPr>

</xml_diff>